<commit_message>
merged both summary report files
</commit_message>
<xml_diff>
--- a/Summary_Report.docx
+++ b/Summary_Report.docx
@@ -1,20 +1,19 @@
 
 <file path=word/document.xml><?xml version="1.0" encoding="utf-8"?>
-<w:document xmlns:mc="http://schemas.openxmlformats.org/markup-compatibility/2006" xmlns:o="urn:schemas-microsoft-com:office:office" xmlns:r="http://schemas.openxmlformats.org/officeDocument/2006/relationships" xmlns:m="http://schemas.openxmlformats.org/officeDocument/2006/math" xmlns:v="urn:schemas-microsoft-com:vml" xmlns:wp="http://schemas.openxmlformats.org/drawingml/2006/wordprocessingDrawing" xmlns:w10="urn:schemas-microsoft-com:office:word" xmlns:w="http://schemas.openxmlformats.org/wordprocessingml/2006/main" xmlns:wne="http://schemas.microsoft.com/office/word/2006/wordml" xmlns:sl="http://schemas.openxmlformats.org/schemaLibrary/2006/main" xmlns:a="http://schemas.openxmlformats.org/drawingml/2006/main" xmlns:pic="http://schemas.openxmlformats.org/drawingml/2006/picture" xmlns:c="http://schemas.openxmlformats.org/drawingml/2006/chart" xmlns:lc="http://schemas.openxmlformats.org/drawingml/2006/lockedCanvas" xmlns:dgm="http://schemas.openxmlformats.org/drawingml/2006/diagram" xmlns:wps="http://schemas.microsoft.com/office/word/2010/wordprocessingShape" xmlns:wpg="http://schemas.microsoft.com/office/word/2010/wordprocessingGroup" xmlns:w14="http://schemas.microsoft.com/office/word/2010/wordml" xmlns:w15="http://schemas.microsoft.com/office/word/2012/wordml">
+<w:document xmlns:wpc="http://schemas.microsoft.com/office/word/2010/wordprocessingCanvas" xmlns:cx="http://schemas.microsoft.com/office/drawing/2014/chartex" xmlns:cx1="http://schemas.microsoft.com/office/drawing/2015/9/8/chartex" xmlns:cx2="http://schemas.microsoft.com/office/drawing/2015/10/21/chartex" xmlns:cx3="http://schemas.microsoft.com/office/drawing/2016/5/9/chartex" xmlns:cx4="http://schemas.microsoft.com/office/drawing/2016/5/10/chartex" xmlns:cx5="http://schemas.microsoft.com/office/drawing/2016/5/11/chartex" xmlns:cx6="http://schemas.microsoft.com/office/drawing/2016/5/12/chartex" xmlns:cx7="http://schemas.microsoft.com/office/drawing/2016/5/13/chartex" xmlns:cx8="http://schemas.microsoft.com/office/drawing/2016/5/14/chartex" xmlns:mc="http://schemas.openxmlformats.org/markup-compatibility/2006" xmlns:aink="http://schemas.microsoft.com/office/drawing/2016/ink" xmlns:am3d="http://schemas.microsoft.com/office/drawing/2017/model3d" xmlns:o="urn:schemas-microsoft-com:office:office" xmlns:r="http://schemas.openxmlformats.org/officeDocument/2006/relationships" xmlns:m="http://schemas.openxmlformats.org/officeDocument/2006/math" xmlns:v="urn:schemas-microsoft-com:vml" xmlns:wp14="http://schemas.microsoft.com/office/word/2010/wordprocessingDrawing" xmlns:wp="http://schemas.openxmlformats.org/drawingml/2006/wordprocessingDrawing" xmlns:w10="urn:schemas-microsoft-com:office:word" xmlns:w="http://schemas.openxmlformats.org/wordprocessingml/2006/main" xmlns:w14="http://schemas.microsoft.com/office/word/2010/wordml" xmlns:w15="http://schemas.microsoft.com/office/word/2012/wordml" xmlns:w16cid="http://schemas.microsoft.com/office/word/2016/wordml/cid" xmlns:w16se="http://schemas.microsoft.com/office/word/2015/wordml/symex" xmlns:wpg="http://schemas.microsoft.com/office/word/2010/wordprocessingGroup" xmlns:wpi="http://schemas.microsoft.com/office/word/2010/wordprocessingInk" xmlns:wne="http://schemas.microsoft.com/office/word/2006/wordml" xmlns:wps="http://schemas.microsoft.com/office/word/2010/wordprocessingShape" mc:Ignorable="w14 w15 w16se w16cid wp14">
   <w:body>
     <w:p>
       <w:pPr>
         <w:pBdr>
-          <w:top w:space="0" w:sz="0" w:val="nil"/>
-          <w:left w:space="0" w:sz="0" w:val="nil"/>
-          <w:bottom w:space="0" w:sz="0" w:val="nil"/>
-          <w:right w:space="0" w:sz="0" w:val="nil"/>
-          <w:between w:space="0" w:sz="0" w:val="nil"/>
+          <w:top w:val="nil"/>
+          <w:left w:val="nil"/>
+          <w:bottom w:val="nil"/>
+          <w:right w:val="nil"/>
+          <w:between w:val="nil"/>
         </w:pBdr>
-        <w:shd w:fill="auto" w:val="clear"/>
         <w:spacing w:before="0" w:line="240" w:lineRule="auto"/>
         <w:rPr>
-          <w:rFonts w:ascii="Economica" w:cs="Economica" w:eastAsia="Economica" w:hAnsi="Economica"/>
+          <w:rFonts w:ascii="Economica" w:eastAsia="Economica" w:hAnsi="Economica" w:cs="Economica"/>
           <w:color w:val="666666"/>
           <w:sz w:val="28"/>
           <w:szCs w:val="28"/>
@@ -22,80 +21,67 @@
       </w:pPr>
       <w:r>
         <w:rPr>
-          <w:rFonts w:ascii="Economica" w:cs="Economica" w:eastAsia="Economica" w:hAnsi="Economica"/>
+          <w:rFonts w:ascii="Economica" w:eastAsia="Economica" w:hAnsi="Economica" w:cs="Economica"/>
           <w:color w:val="666666"/>
           <w:sz w:val="28"/>
           <w:szCs w:val="28"/>
-          <w:rtl w:val="0"/>
-        </w:rPr>
-        <w:t xml:space="preserve">Software Testing and Debugging</w:t>
+        </w:rPr>
+        <w:t>Software Testing and Debugging</w:t>
       </w:r>
     </w:p>
     <w:p>
       <w:pPr>
         <w:pStyle w:val="Title"/>
         <w:pBdr>
-          <w:top w:space="0" w:sz="0" w:val="nil"/>
-          <w:left w:space="0" w:sz="0" w:val="nil"/>
-          <w:bottom w:space="0" w:sz="0" w:val="nil"/>
-          <w:right w:space="0" w:sz="0" w:val="nil"/>
-          <w:between w:space="0" w:sz="0" w:val="nil"/>
+          <w:top w:val="nil"/>
+          <w:left w:val="nil"/>
+          <w:bottom w:val="nil"/>
+          <w:right w:val="nil"/>
+          <w:between w:val="nil"/>
         </w:pBdr>
-        <w:shd w:fill="auto" w:val="clear"/>
-        <w:rPr/>
       </w:pPr>
-      <w:bookmarkStart w:colFirst="0" w:colLast="0" w:name="_mbjsiz6n6jlo" w:id="0"/>
+      <w:bookmarkStart w:id="0" w:name="_mbjsiz6n6jlo" w:colFirst="0" w:colLast="0"/>
       <w:bookmarkEnd w:id="0"/>
       <w:r>
         <w:rPr>
-          <w:b w:val="1"/>
-          <w:rtl w:val="0"/>
-        </w:rPr>
-        <w:t xml:space="preserve">Milestone 2 - Lessons</w:t>
-      </w:r>
-      <w:r>
-        <w:rPr>
-          <w:rtl w:val="0"/>
-        </w:rPr>
+          <w:b/>
+        </w:rPr>
+        <w:t>Milestone 2 - Lessons</w:t>
       </w:r>
     </w:p>
     <w:p>
       <w:pPr>
         <w:pBdr>
-          <w:top w:space="0" w:sz="0" w:val="nil"/>
-          <w:left w:space="0" w:sz="0" w:val="nil"/>
-          <w:bottom w:space="0" w:sz="0" w:val="nil"/>
-          <w:right w:space="0" w:sz="0" w:val="nil"/>
-          <w:between w:space="0" w:sz="0" w:val="nil"/>
+          <w:top w:val="nil"/>
+          <w:left w:val="nil"/>
+          <w:bottom w:val="nil"/>
+          <w:right w:val="nil"/>
+          <w:between w:val="nil"/>
         </w:pBdr>
-        <w:shd w:fill="auto" w:val="clear"/>
-        <w:spacing w:after="0" w:before="60" w:lineRule="auto"/>
-        <w:rPr>
-          <w:b w:val="0"/>
-          <w:sz w:val="22"/>
-          <w:szCs w:val="22"/>
-        </w:rPr>
+        <w:spacing w:before="60"/>
       </w:pPr>
       <w:r>
         <w:rPr>
+          <w:noProof/>
           <w:sz w:val="24"/>
           <w:szCs w:val="24"/>
         </w:rPr>
         <w:drawing>
-          <wp:inline distB="114300" distT="114300" distL="114300" distR="114300">
+          <wp:inline distT="114300" distB="114300" distL="114300" distR="114300" wp14:anchorId="0F53217F" wp14:editId="0338B1A6">
             <wp:extent cx="5943600" cy="38100"/>
-            <wp:effectExtent b="0" l="0" r="0" t="0"/>
-            <wp:docPr descr="horizontal line" id="2" name="image1.png"/>
-            <a:graphic>
+            <wp:effectExtent l="0" t="0" r="0" b="0"/>
+            <wp:docPr id="2" name="image1.png" descr="horizontal line"/>
+            <wp:cNvGraphicFramePr/>
+            <a:graphic xmlns:a="http://schemas.openxmlformats.org/drawingml/2006/main">
               <a:graphicData uri="http://schemas.openxmlformats.org/drawingml/2006/picture">
-                <pic:pic>
+                <pic:pic xmlns:pic="http://schemas.openxmlformats.org/drawingml/2006/picture">
                   <pic:nvPicPr>
-                    <pic:cNvPr descr="horizontal line" id="0" name="image1.png"/>
+                    <pic:cNvPr id="0" name="image1.png" descr="horizontal line"/>
                     <pic:cNvPicPr preferRelativeResize="0"/>
                   </pic:nvPicPr>
                   <pic:blipFill>
                     <a:blip r:embed="rId6"/>
-                    <a:srcRect b="0" l="0" r="0" t="0"/>
+                    <a:srcRect/>
                     <a:stretch>
                       <a:fillRect/>
                     </a:stretch>
@@ -105,7 +91,9 @@
                       <a:off x="0" y="0"/>
                       <a:ext cx="5943600" cy="38100"/>
                     </a:xfrm>
-                    <a:prstGeom prst="rect"/>
+                    <a:prstGeom prst="rect">
+                      <a:avLst/>
+                    </a:prstGeom>
                     <a:ln/>
                   </pic:spPr>
                 </pic:pic>
@@ -114,196 +102,543 @@
           </wp:inline>
         </w:drawing>
       </w:r>
-      <w:r>
-        <w:rPr>
-          <w:rtl w:val="0"/>
-        </w:rPr>
-      </w:r>
     </w:p>
     <w:p>
       <w:pPr>
         <w:pStyle w:val="Heading1"/>
         <w:pBdr>
-          <w:top w:space="0" w:sz="0" w:val="nil"/>
-          <w:left w:space="0" w:sz="0" w:val="nil"/>
-          <w:bottom w:space="0" w:sz="0" w:val="nil"/>
-          <w:right w:space="0" w:sz="0" w:val="nil"/>
-          <w:between w:space="0" w:sz="0" w:val="nil"/>
+          <w:top w:val="nil"/>
+          <w:left w:val="nil"/>
+          <w:bottom w:val="nil"/>
+          <w:right w:val="nil"/>
+          <w:between w:val="nil"/>
         </w:pBdr>
-        <w:shd w:fill="auto" w:val="clear"/>
-        <w:rPr/>
       </w:pPr>
-      <w:bookmarkStart w:colFirst="0" w:colLast="0" w:name="_arolcxe0i15c" w:id="1"/>
+      <w:bookmarkStart w:id="1" w:name="_arolcxe0i15c" w:colFirst="0" w:colLast="0"/>
       <w:bookmarkEnd w:id="1"/>
       <w:r>
-        <w:rPr>
-          <w:rtl w:val="0"/>
-        </w:rPr>
-        <w:t xml:space="preserve">Introduction</w:t>
-      </w:r>
-    </w:p>
-    <w:p>
-      <w:pPr>
-        <w:rPr/>
-      </w:pPr>
-      <w:r>
-        <w:rPr>
-          <w:rtl w:val="0"/>
-        </w:rPr>
-        <w:t xml:space="preserve">In this report I will detail the things i gained from developing tests and structure for the Android application MinimalTODO. For an android application that did not have any unit tests there were many challenges surrounding the infrastructure and using several tools for the first time. </w:t>
-      </w:r>
-      <w:r>
-        <w:rPr>
-          <w:rtl w:val="0"/>
-        </w:rPr>
+        <w:t>Introduction</w:t>
+      </w:r>
+    </w:p>
+    <w:p>
+      <w:r>
+        <w:t xml:space="preserve">In this report </w:t>
+      </w:r>
+      <w:r>
+        <w:t>we</w:t>
+      </w:r>
+      <w:r>
+        <w:t xml:space="preserve"> will detail the things </w:t>
+      </w:r>
+      <w:r>
+        <w:t>we</w:t>
+      </w:r>
+      <w:r>
+        <w:t xml:space="preserve"> gained from developing tests and structure for the Android application </w:t>
+      </w:r>
+      <w:proofErr w:type="spellStart"/>
+      <w:r>
+        <w:t>MinimalTODO</w:t>
+      </w:r>
+      <w:proofErr w:type="spellEnd"/>
+      <w:r>
+        <w:t>. For an android application that did not have any unit tests there were many challenges surrounding the infrastructure and using se</w:t>
+      </w:r>
+      <w:r>
+        <w:t xml:space="preserve">veral tools for the first time. </w:t>
       </w:r>
     </w:p>
     <w:p>
       <w:pPr>
         <w:pStyle w:val="Heading3"/>
-        <w:rPr/>
       </w:pPr>
-      <w:bookmarkStart w:colFirst="0" w:colLast="0" w:name="_q2rqnv2nlw1r" w:id="2"/>
+      <w:bookmarkStart w:id="2" w:name="_q2rqnv2nlw1r" w:colFirst="0" w:colLast="0"/>
       <w:bookmarkEnd w:id="2"/>
       <w:r>
-        <w:rPr>
-          <w:rtl w:val="0"/>
-        </w:rPr>
-        <w:t xml:space="preserve">Using Mocks, Fakes, JUnit and Simulating Behavior:</w:t>
-      </w:r>
-    </w:p>
-    <w:p>
-      <w:pPr>
-        <w:rPr/>
-      </w:pPr>
-      <w:r>
-        <w:rPr>
-          <w:rtl w:val="0"/>
-        </w:rPr>
-        <w:t xml:space="preserve">One of the learnings in this whole project was to understand and utilize the use of mock objects, fake objects and then controlling the behaviour of the mocks to test for all possible cases for failure and testing developer behavior. For example if there is a part of the code where I am handling exceptions, I could ensure that the exception is triggered and handled appropriately.</w:t>
+        <w:t>Using Mocks, Fakes, JUnit and Simulating Behavior:</w:t>
+      </w:r>
+    </w:p>
+    <w:p>
+      <w:r>
+        <w:t xml:space="preserve">One of the learnings in this whole project was to understand and utilize the use of mock objects, fake objects and then controlling the </w:t>
+      </w:r>
+      <w:r>
+        <w:t>behavior</w:t>
+      </w:r>
+      <w:r>
+        <w:t xml:space="preserve"> of the mocks to test for a</w:t>
+      </w:r>
+      <w:r>
+        <w:t xml:space="preserve">ll possible cases for failure and testing developer behavior. For </w:t>
+      </w:r>
+      <w:r>
+        <w:t>example,</w:t>
+      </w:r>
+      <w:r>
+        <w:t xml:space="preserve"> if there is a part of the code where </w:t>
+      </w:r>
+      <w:r>
+        <w:t>we are</w:t>
+      </w:r>
+      <w:r>
+        <w:t xml:space="preserve"> </w:t>
+      </w:r>
+      <w:r>
+        <w:t xml:space="preserve">handling exceptions, </w:t>
+      </w:r>
+      <w:r>
+        <w:t>we</w:t>
+      </w:r>
+      <w:r>
+        <w:t xml:space="preserve"> could ensure that the exception is triggered and handled appropriately.</w:t>
       </w:r>
     </w:p>
     <w:p>
       <w:pPr>
         <w:pStyle w:val="Heading3"/>
-        <w:rPr/>
       </w:pPr>
-      <w:bookmarkStart w:colFirst="0" w:colLast="0" w:name="_2lud0lcvk0ms" w:id="3"/>
+      <w:bookmarkStart w:id="3" w:name="_2lud0lcvk0ms" w:colFirst="0" w:colLast="0"/>
       <w:bookmarkEnd w:id="3"/>
       <w:r>
-        <w:rPr>
-          <w:rtl w:val="0"/>
-        </w:rPr>
-        <w:t xml:space="preserve">Using the Android Framework and Gradle:</w:t>
-      </w:r>
-    </w:p>
-    <w:p>
-      <w:pPr>
-        <w:rPr/>
-      </w:pPr>
-      <w:r>
-        <w:rPr>
-          <w:rtl w:val="0"/>
-        </w:rPr>
-        <w:t xml:space="preserve">Another positive from this project was understanding how to trigger and build test cases for the entire project. Also, understanding scripting and automation made me realize how powerful test automation can become.</w:t>
+        <w:t>Using the Android Framework and Gradle:</w:t>
+      </w:r>
+    </w:p>
+    <w:p>
+      <w:r>
+        <w:t>Another positive from this project was understanding how to trigger and build test cases for the entire project. Also, understanding scripting and automation made me realize how powerful test automation can become.</w:t>
       </w:r>
     </w:p>
     <w:p>
       <w:pPr>
         <w:pStyle w:val="Heading3"/>
-        <w:rPr/>
       </w:pPr>
-      <w:bookmarkStart w:colFirst="0" w:colLast="0" w:name="_vel5dyqieujg" w:id="4"/>
+      <w:bookmarkStart w:id="4" w:name="_vel5dyqieujg" w:colFirst="0" w:colLast="0"/>
       <w:bookmarkEnd w:id="4"/>
       <w:r>
-        <w:rPr>
-          <w:rtl w:val="0"/>
-        </w:rPr>
-        <w:t xml:space="preserve">Coverage alone is not enough:</w:t>
-      </w:r>
-    </w:p>
-    <w:p>
-      <w:pPr>
-        <w:rPr/>
-      </w:pPr>
-      <w:r>
-        <w:rPr>
-          <w:rtl w:val="0"/>
-        </w:rPr>
-        <w:t xml:space="preserve">Another lesson that was reinforced in my head is that code/test coverage alone does not mean anything and cannot uncover any bugs.</w:t>
+        <w:t>C</w:t>
+      </w:r>
+      <w:r>
+        <w:t>overage alone is not enough:</w:t>
+      </w:r>
+    </w:p>
+    <w:p>
+      <w:r>
+        <w:t xml:space="preserve">Another lesson that was reinforced in </w:t>
+      </w:r>
+      <w:r>
+        <w:t>our</w:t>
+      </w:r>
+      <w:r>
+        <w:t xml:space="preserve"> head</w:t>
+      </w:r>
+      <w:r>
+        <w:t xml:space="preserve"> is</w:t>
+      </w:r>
+      <w:r>
+        <w:t xml:space="preserve"> that code/test coverage alone does not mean anything and cannot uncover any bugs.</w:t>
       </w:r>
     </w:p>
     <w:p>
       <w:pPr>
         <w:pStyle w:val="Heading3"/>
-        <w:rPr/>
       </w:pPr>
-      <w:bookmarkStart w:colFirst="0" w:colLast="0" w:name="_i1i3hq1ho1bx" w:id="5"/>
+      <w:bookmarkStart w:id="5" w:name="_i1i3hq1ho1bx" w:colFirst="0" w:colLast="0"/>
       <w:bookmarkEnd w:id="5"/>
       <w:r>
-        <w:rPr>
-          <w:rtl w:val="0"/>
-        </w:rPr>
-        <w:t xml:space="preserve">We cannot test badly written Code:</w:t>
+        <w:t>We cannot test badly written Code:</w:t>
+      </w:r>
+    </w:p>
+    <w:p>
+      <w:r>
+        <w:lastRenderedPageBreak/>
+        <w:t>We</w:t>
+      </w:r>
+      <w:r>
+        <w:t xml:space="preserve"> learnt that tests are not a cover for badly written code. I</w:t>
+      </w:r>
+      <w:r>
+        <w:t xml:space="preserve">n this project </w:t>
+      </w:r>
+      <w:r>
+        <w:t>we</w:t>
+      </w:r>
+      <w:r>
+        <w:t xml:space="preserve"> had to change several classes to get them to be test compatible. For example, using dependency injection and construction rather than creating new objects inside methods for example, which can become hard to examine and test.</w:t>
       </w:r>
     </w:p>
     <w:p>
       <w:pPr>
-        <w:rPr/>
+        <w:outlineLvl w:val="2"/>
+        <w:rPr>
+          <w:b/>
+          <w:color w:val="8C7252"/>
+          <w:sz w:val="24"/>
+          <w:szCs w:val="24"/>
+        </w:rPr>
       </w:pPr>
       <w:r>
         <w:rPr>
-          <w:rtl w:val="0"/>
-        </w:rPr>
-        <w:t xml:space="preserve">I learnt that tests are not a cover for badly written code. In this project I had to change several classes to get them to be test compatible. For example, using dependency injection and construction rather than creating new objects inside methods for example, which can become hard to examine and test.</w:t>
-      </w:r>
+          <w:b/>
+          <w:color w:val="8C7252"/>
+          <w:sz w:val="24"/>
+          <w:szCs w:val="24"/>
+        </w:rPr>
+        <w:t>Stress Testing:</w:t>
+      </w:r>
+    </w:p>
+    <w:p>
+      <w:r>
+        <w:t>In s</w:t>
+      </w:r>
+      <w:r>
+        <w:t xml:space="preserve">tress </w:t>
+      </w:r>
+      <w:r>
+        <w:t>we checked</w:t>
+      </w:r>
+      <w:r>
+        <w:t xml:space="preserve"> the ability of a program or device to maintain a certain level of effectiveness under any conditions. This process measures the frequency of errors or system crashes. </w:t>
+      </w:r>
+      <w:r>
+        <w:t xml:space="preserve">With this </w:t>
+      </w:r>
+      <w:r>
+        <w:t>test</w:t>
+      </w:r>
+      <w:r>
+        <w:t>ing, we</w:t>
+      </w:r>
+      <w:r>
+        <w:t xml:space="preserve"> </w:t>
+      </w:r>
+      <w:r>
+        <w:t xml:space="preserve">learned about </w:t>
+      </w:r>
+      <w:r>
+        <w:t xml:space="preserve">the Synchronization and timing bugs, Priority problems, Memory leaks, Data loss &amp; corruption etc. </w:t>
+      </w:r>
+      <w:r>
+        <w:t>and we potentially identified</w:t>
+      </w:r>
+      <w:r>
+        <w:t xml:space="preserve"> </w:t>
+      </w:r>
+      <w:r>
+        <w:t xml:space="preserve">the </w:t>
+      </w:r>
+      <w:r>
+        <w:t>breaking points</w:t>
+      </w:r>
+      <w:r>
+        <w:t xml:space="preserve">, </w:t>
+      </w:r>
+      <w:r>
+        <w:t xml:space="preserve">which will allow </w:t>
+      </w:r>
+      <w:r>
+        <w:t>us</w:t>
+      </w:r>
+      <w:r>
+        <w:t xml:space="preserve"> to correct </w:t>
+      </w:r>
+      <w:r>
+        <w:t>them</w:t>
+      </w:r>
+      <w:r>
+        <w:t xml:space="preserve"> before they become expensive issues in </w:t>
+      </w:r>
+      <w:r>
+        <w:t>later on</w:t>
+      </w:r>
+      <w:r>
+        <w:t>.</w:t>
+      </w:r>
+      <w:r>
+        <w:t xml:space="preserve"> </w:t>
+      </w:r>
+      <w:r>
+        <w:t xml:space="preserve">For this app, we have done stress testing for 100 Processors and 100 loops. It takes around 115mins to complete </w:t>
+      </w:r>
+      <w:r>
+        <w:t xml:space="preserve">the </w:t>
+      </w:r>
+      <w:r>
+        <w:t>entire activity.</w:t>
+      </w:r>
+    </w:p>
+    <w:p>
+      <w:pPr>
+        <w:rPr>
+          <w:i/>
+          <w:iCs/>
+          <w:color w:val="7F7F7F" w:themeColor="text1" w:themeTint="80"/>
+        </w:rPr>
+      </w:pPr>
+      <w:r>
+        <w:rPr>
+          <w:i/>
+          <w:iCs/>
+          <w:color w:val="7F7F7F" w:themeColor="text1" w:themeTint="80"/>
+        </w:rPr>
+        <w:t>./StressTestApp.sh -</w:t>
+      </w:r>
+      <w:proofErr w:type="spellStart"/>
+      <w:r>
+        <w:rPr>
+          <w:i/>
+          <w:iCs/>
+          <w:color w:val="7F7F7F" w:themeColor="text1" w:themeTint="80"/>
+        </w:rPr>
+        <w:t>NumBackGroundProcesses</w:t>
+      </w:r>
+      <w:proofErr w:type="spellEnd"/>
+      <w:r>
+        <w:rPr>
+          <w:i/>
+          <w:iCs/>
+          <w:color w:val="7F7F7F" w:themeColor="text1" w:themeTint="80"/>
+        </w:rPr>
+        <w:t xml:space="preserve"> 10 -</w:t>
+      </w:r>
+      <w:proofErr w:type="spellStart"/>
+      <w:r>
+        <w:rPr>
+          <w:i/>
+          <w:iCs/>
+          <w:color w:val="7F7F7F" w:themeColor="text1" w:themeTint="80"/>
+        </w:rPr>
+        <w:t>NumberLoop</w:t>
+      </w:r>
+      <w:proofErr w:type="spellEnd"/>
+      <w:r>
+        <w:rPr>
+          <w:i/>
+          <w:iCs/>
+          <w:color w:val="7F7F7F" w:themeColor="text1" w:themeTint="80"/>
+        </w:rPr>
+        <w:t xml:space="preserve"> 10</w:t>
+      </w:r>
+    </w:p>
+    <w:p>
+      <w:pPr>
+        <w:outlineLvl w:val="2"/>
+        <w:rPr>
+          <w:b/>
+          <w:color w:val="8C7252"/>
+          <w:sz w:val="24"/>
+          <w:szCs w:val="24"/>
+        </w:rPr>
+      </w:pPr>
+      <w:r>
+        <w:rPr>
+          <w:b/>
+          <w:color w:val="8C7252"/>
+          <w:sz w:val="24"/>
+          <w:szCs w:val="24"/>
+        </w:rPr>
+        <w:t>Monkey Testing:</w:t>
+      </w:r>
+    </w:p>
+    <w:p>
+      <w:r>
+        <w:tab/>
+      </w:r>
+      <w:r>
+        <w:t>The Monkey is a command line tool that runs on your emulator or device and generates random streams of user events</w:t>
+      </w:r>
+      <w:r>
+        <w:t xml:space="preserve">. </w:t>
+      </w:r>
+      <w:r>
+        <w:t>Here, we have used</w:t>
+      </w:r>
+      <w:r>
+        <w:t xml:space="preserve"> Monkey </w:t>
+      </w:r>
+      <w:r>
+        <w:t xml:space="preserve">command </w:t>
+      </w:r>
+      <w:r>
+        <w:t>to stress</w:t>
+      </w:r>
+      <w:r>
+        <w:t xml:space="preserve"> out the</w:t>
+      </w:r>
+      <w:r>
+        <w:t xml:space="preserve"> applications in a random yet repeatable manner. To run monkey testing, we launch</w:t>
+      </w:r>
+      <w:r>
+        <w:t>ed</w:t>
+      </w:r>
+      <w:r>
+        <w:t xml:space="preserve"> the Monkey command on our development machine. Because the Monkey runs in the emulator/device, we had to launch the application</w:t>
+      </w:r>
+      <w:r>
+        <w:t xml:space="preserve"> and it should be connected to the device before run monkey command</w:t>
+      </w:r>
+      <w:r>
+        <w:t xml:space="preserve"> from a shell</w:t>
+      </w:r>
+      <w:r>
+        <w:t xml:space="preserve"> and</w:t>
+      </w:r>
+      <w:r>
+        <w:t xml:space="preserve"> </w:t>
+      </w:r>
+      <w:r>
+        <w:t>b</w:t>
+      </w:r>
+      <w:r>
+        <w:t xml:space="preserve">elow is the </w:t>
+      </w:r>
+      <w:r>
+        <w:t>command for</w:t>
+      </w:r>
+      <w:r>
+        <w:t xml:space="preserve"> our app</w:t>
+      </w:r>
+      <w:r>
+        <w:t xml:space="preserve">: </w:t>
+      </w:r>
+    </w:p>
+    <w:p>
+      <w:pPr>
+        <w:rPr>
+          <w:i/>
+          <w:iCs/>
+          <w:color w:val="7F7F7F" w:themeColor="text1" w:themeTint="80"/>
+        </w:rPr>
+      </w:pPr>
+      <w:r>
+        <w:rPr>
+          <w:i/>
+          <w:iCs/>
+          <w:color w:val="7F7F7F" w:themeColor="text1" w:themeTint="80"/>
+        </w:rPr>
+        <w:t xml:space="preserve">$ </w:t>
+      </w:r>
+      <w:proofErr w:type="spellStart"/>
+      <w:r>
+        <w:rPr>
+          <w:i/>
+          <w:iCs/>
+          <w:color w:val="7F7F7F" w:themeColor="text1" w:themeTint="80"/>
+        </w:rPr>
+        <w:t>adb</w:t>
+      </w:r>
+      <w:proofErr w:type="spellEnd"/>
+      <w:r>
+        <w:rPr>
+          <w:i/>
+          <w:iCs/>
+          <w:color w:val="7F7F7F" w:themeColor="text1" w:themeTint="80"/>
+        </w:rPr>
+        <w:t xml:space="preserve"> shell monkey -p </w:t>
+      </w:r>
+      <w:proofErr w:type="spellStart"/>
+      <w:proofErr w:type="gramStart"/>
+      <w:r>
+        <w:rPr>
+          <w:i/>
+          <w:iCs/>
+          <w:color w:val="7F7F7F" w:themeColor="text1" w:themeTint="80"/>
+        </w:rPr>
+        <w:t>com.avjindersinghsekhon</w:t>
+      </w:r>
+      <w:proofErr w:type="gramEnd"/>
+      <w:r>
+        <w:rPr>
+          <w:i/>
+          <w:iCs/>
+          <w:color w:val="7F7F7F" w:themeColor="text1" w:themeTint="80"/>
+        </w:rPr>
+        <w:t>.minimaltodo</w:t>
+      </w:r>
+      <w:proofErr w:type="spellEnd"/>
+      <w:r>
+        <w:rPr>
+          <w:i/>
+          <w:iCs/>
+          <w:color w:val="7F7F7F" w:themeColor="text1" w:themeTint="80"/>
+        </w:rPr>
+        <w:t xml:space="preserve"> -v 500</w:t>
+      </w:r>
+      <w:bookmarkStart w:id="6" w:name="_GoBack"/>
+      <w:bookmarkEnd w:id="6"/>
     </w:p>
     <w:sectPr>
-      <w:headerReference r:id="rId7" w:type="default"/>
-      <w:headerReference r:id="rId8" w:type="first"/>
-      <w:footerReference r:id="rId9" w:type="first"/>
-      <w:footerReference r:id="rId10" w:type="default"/>
-      <w:pgSz w:h="15840" w:w="12240"/>
-      <w:pgMar w:bottom="1440" w:top="1440" w:left="1440" w:right="1440" w:header="0" w:footer="720"/>
+      <w:headerReference w:type="default" r:id="rId7"/>
+      <w:footerReference w:type="default" r:id="rId8"/>
+      <w:headerReference w:type="first" r:id="rId9"/>
+      <w:footerReference w:type="first" r:id="rId10"/>
+      <w:pgSz w:w="12240" w:h="15840"/>
+      <w:pgMar w:top="1440" w:right="1440" w:bottom="1440" w:left="1440" w:header="0" w:footer="720" w:gutter="0"/>
       <w:pgNumType w:start="1"/>
-      <w:titlePg w:val="1"/>
+      <w:cols w:space="720"/>
+      <w:titlePg/>
     </w:sectPr>
   </w:body>
 </w:document>
 </file>
 
+<file path=word/endnotes.xml><?xml version="1.0" encoding="utf-8"?>
+<w:endnotes xmlns:wpc="http://schemas.microsoft.com/office/word/2010/wordprocessingCanvas" xmlns:cx="http://schemas.microsoft.com/office/drawing/2014/chartex" xmlns:cx1="http://schemas.microsoft.com/office/drawing/2015/9/8/chartex" xmlns:cx2="http://schemas.microsoft.com/office/drawing/2015/10/21/chartex" xmlns:cx3="http://schemas.microsoft.com/office/drawing/2016/5/9/chartex" xmlns:cx4="http://schemas.microsoft.com/office/drawing/2016/5/10/chartex" xmlns:cx5="http://schemas.microsoft.com/office/drawing/2016/5/11/chartex" xmlns:cx6="http://schemas.microsoft.com/office/drawing/2016/5/12/chartex" xmlns:cx7="http://schemas.microsoft.com/office/drawing/2016/5/13/chartex" xmlns:cx8="http://schemas.microsoft.com/office/drawing/2016/5/14/chartex" xmlns:mc="http://schemas.openxmlformats.org/markup-compatibility/2006" xmlns:aink="http://schemas.microsoft.com/office/drawing/2016/ink" xmlns:am3d="http://schemas.microsoft.com/office/drawing/2017/model3d" xmlns:o="urn:schemas-microsoft-com:office:office" xmlns:r="http://schemas.openxmlformats.org/officeDocument/2006/relationships" xmlns:m="http://schemas.openxmlformats.org/officeDocument/2006/math" xmlns:v="urn:schemas-microsoft-com:vml" xmlns:wp14="http://schemas.microsoft.com/office/word/2010/wordprocessingDrawing" xmlns:wp="http://schemas.openxmlformats.org/drawingml/2006/wordprocessingDrawing" xmlns:w10="urn:schemas-microsoft-com:office:word" xmlns:w="http://schemas.openxmlformats.org/wordprocessingml/2006/main" xmlns:w14="http://schemas.microsoft.com/office/word/2010/wordml" xmlns:w15="http://schemas.microsoft.com/office/word/2012/wordml" xmlns:w16cid="http://schemas.microsoft.com/office/word/2016/wordml/cid" xmlns:w16se="http://schemas.microsoft.com/office/word/2015/wordml/symex" xmlns:wpg="http://schemas.microsoft.com/office/word/2010/wordprocessingGroup" xmlns:wpi="http://schemas.microsoft.com/office/word/2010/wordprocessingInk" xmlns:wne="http://schemas.microsoft.com/office/word/2006/wordml" xmlns:wps="http://schemas.microsoft.com/office/word/2010/wordprocessingShape" mc:Ignorable="w14 w15 w16se w16cid wp14">
+  <w:endnote w:type="separator" w:id="-1">
+    <w:p>
+      <w:pPr>
+        <w:spacing w:before="0" w:line="240" w:lineRule="auto"/>
+      </w:pPr>
+      <w:r>
+        <w:separator/>
+      </w:r>
+    </w:p>
+  </w:endnote>
+  <w:endnote w:type="continuationSeparator" w:id="0">
+    <w:p>
+      <w:pPr>
+        <w:spacing w:before="0" w:line="240" w:lineRule="auto"/>
+      </w:pPr>
+      <w:r>
+        <w:continuationSeparator/>
+      </w:r>
+    </w:p>
+  </w:endnote>
+</w:endnotes>
+</file>
+
 <file path=word/footer1.xml><?xml version="1.0" encoding="utf-8"?>
-<w:ftr xmlns:mc="http://schemas.openxmlformats.org/markup-compatibility/2006" xmlns:o="urn:schemas-microsoft-com:office:office" xmlns:r="http://schemas.openxmlformats.org/officeDocument/2006/relationships" xmlns:m="http://schemas.openxmlformats.org/officeDocument/2006/math" xmlns:v="urn:schemas-microsoft-com:vml" xmlns:wp="http://schemas.openxmlformats.org/drawingml/2006/wordprocessingDrawing" xmlns:w10="urn:schemas-microsoft-com:office:word" xmlns:w="http://schemas.openxmlformats.org/wordprocessingml/2006/main" xmlns:wne="http://schemas.microsoft.com/office/word/2006/wordml" xmlns:sl="http://schemas.openxmlformats.org/schemaLibrary/2006/main" xmlns:a="http://schemas.openxmlformats.org/drawingml/2006/main" xmlns:pic="http://schemas.openxmlformats.org/drawingml/2006/picture" xmlns:c="http://schemas.openxmlformats.org/drawingml/2006/chart" xmlns:lc="http://schemas.openxmlformats.org/drawingml/2006/lockedCanvas" xmlns:dgm="http://schemas.openxmlformats.org/drawingml/2006/diagram" xmlns:wps="http://schemas.microsoft.com/office/word/2010/wordprocessingShape" xmlns:wpg="http://schemas.microsoft.com/office/word/2010/wordprocessingGroup" xmlns:w14="http://schemas.microsoft.com/office/word/2010/wordml" xmlns:w15="http://schemas.microsoft.com/office/word/2012/wordml">
+<w:ftr xmlns:wpc="http://schemas.microsoft.com/office/word/2010/wordprocessingCanvas" xmlns:cx="http://schemas.microsoft.com/office/drawing/2014/chartex" xmlns:cx1="http://schemas.microsoft.com/office/drawing/2015/9/8/chartex" xmlns:cx2="http://schemas.microsoft.com/office/drawing/2015/10/21/chartex" xmlns:cx3="http://schemas.microsoft.com/office/drawing/2016/5/9/chartex" xmlns:cx4="http://schemas.microsoft.com/office/drawing/2016/5/10/chartex" xmlns:cx5="http://schemas.microsoft.com/office/drawing/2016/5/11/chartex" xmlns:cx6="http://schemas.microsoft.com/office/drawing/2016/5/12/chartex" xmlns:cx7="http://schemas.microsoft.com/office/drawing/2016/5/13/chartex" xmlns:cx8="http://schemas.microsoft.com/office/drawing/2016/5/14/chartex" xmlns:mc="http://schemas.openxmlformats.org/markup-compatibility/2006" xmlns:aink="http://schemas.microsoft.com/office/drawing/2016/ink" xmlns:am3d="http://schemas.microsoft.com/office/drawing/2017/model3d" xmlns:o="urn:schemas-microsoft-com:office:office" xmlns:r="http://schemas.openxmlformats.org/officeDocument/2006/relationships" xmlns:m="http://schemas.openxmlformats.org/officeDocument/2006/math" xmlns:v="urn:schemas-microsoft-com:vml" xmlns:wp14="http://schemas.microsoft.com/office/word/2010/wordprocessingDrawing" xmlns:wp="http://schemas.openxmlformats.org/drawingml/2006/wordprocessingDrawing" xmlns:w10="urn:schemas-microsoft-com:office:word" xmlns:w="http://schemas.openxmlformats.org/wordprocessingml/2006/main" xmlns:w14="http://schemas.microsoft.com/office/word/2010/wordml" xmlns:w15="http://schemas.microsoft.com/office/word/2012/wordml" xmlns:w16cid="http://schemas.microsoft.com/office/word/2016/wordml/cid" xmlns:w16se="http://schemas.microsoft.com/office/word/2015/wordml/symex" xmlns:wpg="http://schemas.microsoft.com/office/word/2010/wordprocessingGroup" xmlns:wpi="http://schemas.microsoft.com/office/word/2010/wordprocessingInk" xmlns:wne="http://schemas.microsoft.com/office/word/2006/wordml" xmlns:wps="http://schemas.microsoft.com/office/word/2010/wordprocessingShape" mc:Ignorable="w14 w15 w16se w16cid wp14">
   <w:p>
     <w:pPr>
       <w:pBdr>
-        <w:top w:space="0" w:sz="0" w:val="nil"/>
-        <w:left w:space="0" w:sz="0" w:val="nil"/>
-        <w:bottom w:space="0" w:sz="0" w:val="nil"/>
-        <w:right w:space="0" w:sz="0" w:val="nil"/>
-        <w:between w:space="0" w:sz="0" w:val="nil"/>
+        <w:top w:val="nil"/>
+        <w:left w:val="nil"/>
+        <w:bottom w:val="nil"/>
+        <w:right w:val="nil"/>
+        <w:between w:val="nil"/>
       </w:pBdr>
-      <w:shd w:fill="auto" w:val="clear"/>
-      <w:spacing w:after="0" w:before="0" w:line="240" w:lineRule="auto"/>
-      <w:rPr/>
+      <w:spacing w:before="0" w:line="240" w:lineRule="auto"/>
     </w:pPr>
     <w:r>
-      <w:rPr/>
+      <w:rPr>
+        <w:noProof/>
+      </w:rPr>
       <w:drawing>
-        <wp:inline distB="114300" distT="114300" distL="114300" distR="114300">
+        <wp:inline distT="114300" distB="114300" distL="114300" distR="114300" wp14:anchorId="09A22B5C" wp14:editId="2D6613A8">
           <wp:extent cx="5943600" cy="25400"/>
-          <wp:effectExtent b="0" l="0" r="0" t="0"/>
-          <wp:docPr descr="horizontal line" id="1" name="image2.png"/>
-          <a:graphic>
+          <wp:effectExtent l="0" t="0" r="0" b="0"/>
+          <wp:docPr id="1" name="image2.png" descr="horizontal line"/>
+          <wp:cNvGraphicFramePr/>
+          <a:graphic xmlns:a="http://schemas.openxmlformats.org/drawingml/2006/main">
             <a:graphicData uri="http://schemas.openxmlformats.org/drawingml/2006/picture">
-              <pic:pic>
+              <pic:pic xmlns:pic="http://schemas.openxmlformats.org/drawingml/2006/picture">
                 <pic:nvPicPr>
-                  <pic:cNvPr descr="horizontal line" id="0" name="image2.png"/>
+                  <pic:cNvPr id="0" name="image2.png" descr="horizontal line"/>
                   <pic:cNvPicPr preferRelativeResize="0"/>
                 </pic:nvPicPr>
                 <pic:blipFill>
                   <a:blip r:embed="rId1"/>
-                  <a:srcRect b="0" l="0" r="0" t="0"/>
+                  <a:srcRect/>
                   <a:stretch>
                     <a:fillRect/>
                   </a:stretch>
@@ -313,7 +648,9 @@
                     <a:off x="0" y="0"/>
                     <a:ext cx="5943600" cy="25400"/>
                   </a:xfrm>
-                  <a:prstGeom prst="rect"/>
+                  <a:prstGeom prst="rect">
+                    <a:avLst/>
+                  </a:prstGeom>
                   <a:ln/>
                 </pic:spPr>
               </pic:pic>
@@ -322,78 +659,90 @@
         </wp:inline>
       </w:drawing>
     </w:r>
-    <w:r>
-      <w:rPr>
-        <w:rtl w:val="0"/>
-      </w:rPr>
-    </w:r>
   </w:p>
   <w:p>
     <w:pPr>
       <w:pBdr>
-        <w:top w:space="0" w:sz="0" w:val="nil"/>
-        <w:left w:space="0" w:sz="0" w:val="nil"/>
-        <w:bottom w:space="0" w:sz="0" w:val="nil"/>
-        <w:right w:space="0" w:sz="0" w:val="nil"/>
-        <w:between w:space="0" w:sz="0" w:val="nil"/>
+        <w:top w:val="nil"/>
+        <w:left w:val="nil"/>
+        <w:bottom w:val="nil"/>
+        <w:right w:val="nil"/>
+        <w:between w:val="nil"/>
       </w:pBdr>
-      <w:shd w:fill="auto" w:val="clear"/>
-      <w:spacing w:after="0" w:before="0" w:line="240" w:lineRule="auto"/>
+      <w:spacing w:before="0" w:line="240" w:lineRule="auto"/>
       <w:ind w:firstLine="75"/>
       <w:rPr>
-        <w:rFonts w:ascii="Economica" w:cs="Economica" w:eastAsia="Economica" w:hAnsi="Economica"/>
+        <w:rFonts w:ascii="Economica" w:eastAsia="Economica" w:hAnsi="Economica" w:cs="Economica"/>
       </w:rPr>
     </w:pPr>
     <w:r>
       <w:rPr>
-        <w:rFonts w:ascii="Economica" w:cs="Economica" w:eastAsia="Economica" w:hAnsi="Economica"/>
+        <w:rFonts w:ascii="Economica" w:eastAsia="Economica" w:hAnsi="Economica" w:cs="Economica"/>
       </w:rPr>
       <w:fldChar w:fldCharType="begin"/>
-      <w:instrText xml:space="preserve">PAGE</w:instrText>
-      <w:fldChar w:fldCharType="separate"/>
-      <w:fldChar w:fldCharType="end"/>
     </w:r>
     <w:r>
       <w:rPr>
-        <w:rtl w:val="0"/>
+        <w:rFonts w:ascii="Economica" w:eastAsia="Economica" w:hAnsi="Economica" w:cs="Economica"/>
       </w:rPr>
+      <w:instrText>PAGE</w:instrText>
+    </w:r>
+    <w:r>
+      <w:rPr>
+        <w:rFonts w:ascii="Economica" w:eastAsia="Economica" w:hAnsi="Economica" w:cs="Economica"/>
+      </w:rPr>
+      <w:fldChar w:fldCharType="separate"/>
+    </w:r>
+    <w:r>
+      <w:rPr>
+        <w:rFonts w:ascii="Economica" w:eastAsia="Economica" w:hAnsi="Economica" w:cs="Economica"/>
+        <w:noProof/>
+      </w:rPr>
+      <w:t>2</w:t>
+    </w:r>
+    <w:r>
+      <w:rPr>
+        <w:rFonts w:ascii="Economica" w:eastAsia="Economica" w:hAnsi="Economica" w:cs="Economica"/>
+      </w:rPr>
+      <w:fldChar w:fldCharType="end"/>
     </w:r>
   </w:p>
 </w:ftr>
 </file>
 
 <file path=word/footer2.xml><?xml version="1.0" encoding="utf-8"?>
-<w:ftr xmlns:mc="http://schemas.openxmlformats.org/markup-compatibility/2006" xmlns:o="urn:schemas-microsoft-com:office:office" xmlns:r="http://schemas.openxmlformats.org/officeDocument/2006/relationships" xmlns:m="http://schemas.openxmlformats.org/officeDocument/2006/math" xmlns:v="urn:schemas-microsoft-com:vml" xmlns:wp="http://schemas.openxmlformats.org/drawingml/2006/wordprocessingDrawing" xmlns:w10="urn:schemas-microsoft-com:office:word" xmlns:w="http://schemas.openxmlformats.org/wordprocessingml/2006/main" xmlns:wne="http://schemas.microsoft.com/office/word/2006/wordml" xmlns:sl="http://schemas.openxmlformats.org/schemaLibrary/2006/main" xmlns:a="http://schemas.openxmlformats.org/drawingml/2006/main" xmlns:pic="http://schemas.openxmlformats.org/drawingml/2006/picture" xmlns:c="http://schemas.openxmlformats.org/drawingml/2006/chart" xmlns:lc="http://schemas.openxmlformats.org/drawingml/2006/lockedCanvas" xmlns:dgm="http://schemas.openxmlformats.org/drawingml/2006/diagram" xmlns:wps="http://schemas.microsoft.com/office/word/2010/wordprocessingShape" xmlns:wpg="http://schemas.microsoft.com/office/word/2010/wordprocessingGroup" xmlns:w14="http://schemas.microsoft.com/office/word/2010/wordml" xmlns:w15="http://schemas.microsoft.com/office/word/2012/wordml">
+<w:ftr xmlns:wpc="http://schemas.microsoft.com/office/word/2010/wordprocessingCanvas" xmlns:cx="http://schemas.microsoft.com/office/drawing/2014/chartex" xmlns:cx1="http://schemas.microsoft.com/office/drawing/2015/9/8/chartex" xmlns:cx2="http://schemas.microsoft.com/office/drawing/2015/10/21/chartex" xmlns:cx3="http://schemas.microsoft.com/office/drawing/2016/5/9/chartex" xmlns:cx4="http://schemas.microsoft.com/office/drawing/2016/5/10/chartex" xmlns:cx5="http://schemas.microsoft.com/office/drawing/2016/5/11/chartex" xmlns:cx6="http://schemas.microsoft.com/office/drawing/2016/5/12/chartex" xmlns:cx7="http://schemas.microsoft.com/office/drawing/2016/5/13/chartex" xmlns:cx8="http://schemas.microsoft.com/office/drawing/2016/5/14/chartex" xmlns:mc="http://schemas.openxmlformats.org/markup-compatibility/2006" xmlns:aink="http://schemas.microsoft.com/office/drawing/2016/ink" xmlns:am3d="http://schemas.microsoft.com/office/drawing/2017/model3d" xmlns:o="urn:schemas-microsoft-com:office:office" xmlns:r="http://schemas.openxmlformats.org/officeDocument/2006/relationships" xmlns:m="http://schemas.openxmlformats.org/officeDocument/2006/math" xmlns:v="urn:schemas-microsoft-com:vml" xmlns:wp14="http://schemas.microsoft.com/office/word/2010/wordprocessingDrawing" xmlns:wp="http://schemas.openxmlformats.org/drawingml/2006/wordprocessingDrawing" xmlns:w10="urn:schemas-microsoft-com:office:word" xmlns:w="http://schemas.openxmlformats.org/wordprocessingml/2006/main" xmlns:w14="http://schemas.microsoft.com/office/word/2010/wordml" xmlns:w15="http://schemas.microsoft.com/office/word/2012/wordml" xmlns:w16cid="http://schemas.microsoft.com/office/word/2016/wordml/cid" xmlns:w16se="http://schemas.microsoft.com/office/word/2015/wordml/symex" xmlns:wpg="http://schemas.microsoft.com/office/word/2010/wordprocessingGroup" xmlns:wpi="http://schemas.microsoft.com/office/word/2010/wordprocessingInk" xmlns:wne="http://schemas.microsoft.com/office/word/2006/wordml" xmlns:wps="http://schemas.microsoft.com/office/word/2010/wordprocessingShape" mc:Ignorable="w14 w15 w16se w16cid wp14">
   <w:p>
     <w:pPr>
       <w:pBdr>
-        <w:top w:space="0" w:sz="0" w:val="nil"/>
-        <w:left w:space="0" w:sz="0" w:val="nil"/>
-        <w:bottom w:space="0" w:sz="0" w:val="nil"/>
-        <w:right w:space="0" w:sz="0" w:val="nil"/>
-        <w:between w:space="0" w:sz="0" w:val="nil"/>
+        <w:top w:val="nil"/>
+        <w:left w:val="nil"/>
+        <w:bottom w:val="nil"/>
+        <w:right w:val="nil"/>
+        <w:between w:val="nil"/>
       </w:pBdr>
-      <w:shd w:fill="auto" w:val="clear"/>
-      <w:spacing w:before="0" w:lineRule="auto"/>
-      <w:rPr/>
+      <w:spacing w:before="0"/>
     </w:pPr>
     <w:r>
-      <w:rPr/>
+      <w:rPr>
+        <w:noProof/>
+      </w:rPr>
       <w:drawing>
-        <wp:inline distB="114300" distT="114300" distL="114300" distR="114300">
+        <wp:inline distT="114300" distB="114300" distL="114300" distR="114300" wp14:anchorId="400CE674" wp14:editId="49F1C27D">
           <wp:extent cx="5943600" cy="25400"/>
-          <wp:effectExtent b="0" l="0" r="0" t="0"/>
-          <wp:docPr descr="horizontal line" id="3" name="image3.png"/>
-          <a:graphic>
+          <wp:effectExtent l="0" t="0" r="0" b="0"/>
+          <wp:docPr id="3" name="image3.png" descr="horizontal line"/>
+          <wp:cNvGraphicFramePr/>
+          <a:graphic xmlns:a="http://schemas.openxmlformats.org/drawingml/2006/main">
             <a:graphicData uri="http://schemas.openxmlformats.org/drawingml/2006/picture">
-              <pic:pic>
+              <pic:pic xmlns:pic="http://schemas.openxmlformats.org/drawingml/2006/picture">
                 <pic:nvPicPr>
-                  <pic:cNvPr descr="horizontal line" id="0" name="image3.png"/>
+                  <pic:cNvPr id="0" name="image3.png" descr="horizontal line"/>
                   <pic:cNvPicPr preferRelativeResize="0"/>
                 </pic:nvPicPr>
                 <pic:blipFill>
                   <a:blip r:embed="rId1"/>
-                  <a:srcRect b="0" l="0" r="0" t="0"/>
+                  <a:srcRect/>
                   <a:stretch>
                     <a:fillRect/>
                   </a:stretch>
@@ -403,7 +752,9 @@
                     <a:off x="0" y="0"/>
                     <a:ext cx="5943600" cy="25400"/>
                   </a:xfrm>
-                  <a:prstGeom prst="rect"/>
+                  <a:prstGeom prst="rect">
+                    <a:avLst/>
+                  </a:prstGeom>
                   <a:ln/>
                 </pic:spPr>
               </pic:pic>
@@ -412,91 +763,97 @@
         </wp:inline>
       </w:drawing>
     </w:r>
-    <w:r>
-      <w:rPr>
-        <w:rtl w:val="0"/>
-      </w:rPr>
-    </w:r>
   </w:p>
   <w:p>
     <w:pPr>
       <w:pStyle w:val="Subtitle"/>
       <w:pBdr>
-        <w:top w:space="0" w:sz="0" w:val="nil"/>
-        <w:left w:space="0" w:sz="0" w:val="nil"/>
-        <w:bottom w:space="0" w:sz="0" w:val="nil"/>
-        <w:right w:space="0" w:sz="0" w:val="nil"/>
-        <w:between w:space="0" w:sz="0" w:val="nil"/>
+        <w:top w:val="nil"/>
+        <w:left w:val="nil"/>
+        <w:bottom w:val="nil"/>
+        <w:right w:val="nil"/>
+        <w:between w:val="nil"/>
       </w:pBdr>
-      <w:shd w:fill="auto" w:val="clear"/>
-      <w:spacing w:before="0" w:lineRule="auto"/>
-      <w:rPr/>
     </w:pPr>
-    <w:bookmarkStart w:colFirst="0" w:colLast="0" w:name="_w494w0yg8rg0" w:id="7"/>
-    <w:bookmarkEnd w:id="7"/>
-    <w:r>
-      <w:rPr>
-        <w:rtl w:val="0"/>
-      </w:rPr>
-    </w:r>
+    <w:bookmarkStart w:id="8" w:name="_w494w0yg8rg0" w:colFirst="0" w:colLast="0"/>
+    <w:bookmarkEnd w:id="8"/>
   </w:p>
 </w:ftr>
 </file>
 
+<file path=word/footnotes.xml><?xml version="1.0" encoding="utf-8"?>
+<w:footnotes xmlns:wpc="http://schemas.microsoft.com/office/word/2010/wordprocessingCanvas" xmlns:cx="http://schemas.microsoft.com/office/drawing/2014/chartex" xmlns:cx1="http://schemas.microsoft.com/office/drawing/2015/9/8/chartex" xmlns:cx2="http://schemas.microsoft.com/office/drawing/2015/10/21/chartex" xmlns:cx3="http://schemas.microsoft.com/office/drawing/2016/5/9/chartex" xmlns:cx4="http://schemas.microsoft.com/office/drawing/2016/5/10/chartex" xmlns:cx5="http://schemas.microsoft.com/office/drawing/2016/5/11/chartex" xmlns:cx6="http://schemas.microsoft.com/office/drawing/2016/5/12/chartex" xmlns:cx7="http://schemas.microsoft.com/office/drawing/2016/5/13/chartex" xmlns:cx8="http://schemas.microsoft.com/office/drawing/2016/5/14/chartex" xmlns:mc="http://schemas.openxmlformats.org/markup-compatibility/2006" xmlns:aink="http://schemas.microsoft.com/office/drawing/2016/ink" xmlns:am3d="http://schemas.microsoft.com/office/drawing/2017/model3d" xmlns:o="urn:schemas-microsoft-com:office:office" xmlns:r="http://schemas.openxmlformats.org/officeDocument/2006/relationships" xmlns:m="http://schemas.openxmlformats.org/officeDocument/2006/math" xmlns:v="urn:schemas-microsoft-com:vml" xmlns:wp14="http://schemas.microsoft.com/office/word/2010/wordprocessingDrawing" xmlns:wp="http://schemas.openxmlformats.org/drawingml/2006/wordprocessingDrawing" xmlns:w10="urn:schemas-microsoft-com:office:word" xmlns:w="http://schemas.openxmlformats.org/wordprocessingml/2006/main" xmlns:w14="http://schemas.microsoft.com/office/word/2010/wordml" xmlns:w15="http://schemas.microsoft.com/office/word/2012/wordml" xmlns:w16cid="http://schemas.microsoft.com/office/word/2016/wordml/cid" xmlns:w16se="http://schemas.microsoft.com/office/word/2015/wordml/symex" xmlns:wpg="http://schemas.microsoft.com/office/word/2010/wordprocessingGroup" xmlns:wpi="http://schemas.microsoft.com/office/word/2010/wordprocessingInk" xmlns:wne="http://schemas.microsoft.com/office/word/2006/wordml" xmlns:wps="http://schemas.microsoft.com/office/word/2010/wordprocessingShape" mc:Ignorable="w14 w15 w16se w16cid wp14">
+  <w:footnote w:type="separator" w:id="-1">
+    <w:p>
+      <w:pPr>
+        <w:spacing w:before="0" w:line="240" w:lineRule="auto"/>
+      </w:pPr>
+      <w:r>
+        <w:separator/>
+      </w:r>
+    </w:p>
+  </w:footnote>
+  <w:footnote w:type="continuationSeparator" w:id="0">
+    <w:p>
+      <w:pPr>
+        <w:spacing w:before="0" w:line="240" w:lineRule="auto"/>
+      </w:pPr>
+      <w:r>
+        <w:continuationSeparator/>
+      </w:r>
+    </w:p>
+  </w:footnote>
+</w:footnotes>
+</file>
+
 <file path=word/header1.xml><?xml version="1.0" encoding="utf-8"?>
-<w:hdr xmlns:mc="http://schemas.openxmlformats.org/markup-compatibility/2006" xmlns:o="urn:schemas-microsoft-com:office:office" xmlns:r="http://schemas.openxmlformats.org/officeDocument/2006/relationships" xmlns:m="http://schemas.openxmlformats.org/officeDocument/2006/math" xmlns:v="urn:schemas-microsoft-com:vml" xmlns:wp="http://schemas.openxmlformats.org/drawingml/2006/wordprocessingDrawing" xmlns:w10="urn:schemas-microsoft-com:office:word" xmlns:w="http://schemas.openxmlformats.org/wordprocessingml/2006/main" xmlns:wne="http://schemas.microsoft.com/office/word/2006/wordml" xmlns:sl="http://schemas.openxmlformats.org/schemaLibrary/2006/main" xmlns:a="http://schemas.openxmlformats.org/drawingml/2006/main" xmlns:pic="http://schemas.openxmlformats.org/drawingml/2006/picture" xmlns:c="http://schemas.openxmlformats.org/drawingml/2006/chart" xmlns:lc="http://schemas.openxmlformats.org/drawingml/2006/lockedCanvas" xmlns:dgm="http://schemas.openxmlformats.org/drawingml/2006/diagram" xmlns:wps="http://schemas.microsoft.com/office/word/2010/wordprocessingShape" xmlns:wpg="http://schemas.microsoft.com/office/word/2010/wordprocessingGroup" xmlns:w14="http://schemas.microsoft.com/office/word/2010/wordml" xmlns:w15="http://schemas.microsoft.com/office/word/2012/wordml">
+<w:hdr xmlns:wpc="http://schemas.microsoft.com/office/word/2010/wordprocessingCanvas" xmlns:cx="http://schemas.microsoft.com/office/drawing/2014/chartex" xmlns:cx1="http://schemas.microsoft.com/office/drawing/2015/9/8/chartex" xmlns:cx2="http://schemas.microsoft.com/office/drawing/2015/10/21/chartex" xmlns:cx3="http://schemas.microsoft.com/office/drawing/2016/5/9/chartex" xmlns:cx4="http://schemas.microsoft.com/office/drawing/2016/5/10/chartex" xmlns:cx5="http://schemas.microsoft.com/office/drawing/2016/5/11/chartex" xmlns:cx6="http://schemas.microsoft.com/office/drawing/2016/5/12/chartex" xmlns:cx7="http://schemas.microsoft.com/office/drawing/2016/5/13/chartex" xmlns:cx8="http://schemas.microsoft.com/office/drawing/2016/5/14/chartex" xmlns:mc="http://schemas.openxmlformats.org/markup-compatibility/2006" xmlns:aink="http://schemas.microsoft.com/office/drawing/2016/ink" xmlns:am3d="http://schemas.microsoft.com/office/drawing/2017/model3d" xmlns:o="urn:schemas-microsoft-com:office:office" xmlns:r="http://schemas.openxmlformats.org/officeDocument/2006/relationships" xmlns:m="http://schemas.openxmlformats.org/officeDocument/2006/math" xmlns:v="urn:schemas-microsoft-com:vml" xmlns:wp14="http://schemas.microsoft.com/office/word/2010/wordprocessingDrawing" xmlns:wp="http://schemas.openxmlformats.org/drawingml/2006/wordprocessingDrawing" xmlns:w10="urn:schemas-microsoft-com:office:word" xmlns:w="http://schemas.openxmlformats.org/wordprocessingml/2006/main" xmlns:w14="http://schemas.microsoft.com/office/word/2010/wordml" xmlns:w15="http://schemas.microsoft.com/office/word/2012/wordml" xmlns:w16cid="http://schemas.microsoft.com/office/word/2016/wordml/cid" xmlns:w16se="http://schemas.microsoft.com/office/word/2015/wordml/symex" xmlns:wpg="http://schemas.microsoft.com/office/word/2010/wordprocessingGroup" xmlns:wpi="http://schemas.microsoft.com/office/word/2010/wordprocessingInk" xmlns:wne="http://schemas.microsoft.com/office/word/2006/wordml" xmlns:wps="http://schemas.microsoft.com/office/word/2010/wordprocessingShape" mc:Ignorable="w14 w15 w16se w16cid wp14">
   <w:p>
     <w:pPr>
       <w:pStyle w:val="Subtitle"/>
       <w:pBdr>
-        <w:top w:space="0" w:sz="0" w:val="nil"/>
-        <w:left w:space="0" w:sz="0" w:val="nil"/>
-        <w:bottom w:space="0" w:sz="0" w:val="nil"/>
-        <w:right w:space="0" w:sz="0" w:val="nil"/>
-        <w:between w:space="0" w:sz="0" w:val="nil"/>
+        <w:top w:val="nil"/>
+        <w:left w:val="nil"/>
+        <w:bottom w:val="nil"/>
+        <w:right w:val="nil"/>
+        <w:between w:val="nil"/>
       </w:pBdr>
-      <w:shd w:fill="auto" w:val="clear"/>
-      <w:spacing w:before="600" w:lineRule="auto"/>
-      <w:rPr/>
+      <w:spacing w:before="600"/>
     </w:pPr>
-    <w:bookmarkStart w:colFirst="0" w:colLast="0" w:name="_leajue2ys1lr" w:id="6"/>
-    <w:bookmarkEnd w:id="6"/>
-    <w:r>
-      <w:rPr>
-        <w:rtl w:val="0"/>
-      </w:rPr>
-    </w:r>
+    <w:bookmarkStart w:id="7" w:name="_leajue2ys1lr" w:colFirst="0" w:colLast="0"/>
+    <w:bookmarkEnd w:id="7"/>
   </w:p>
   <w:p>
     <w:pPr>
       <w:pBdr>
-        <w:top w:space="0" w:sz="0" w:val="nil"/>
-        <w:left w:space="0" w:sz="0" w:val="nil"/>
-        <w:bottom w:space="0" w:sz="0" w:val="nil"/>
-        <w:right w:space="0" w:sz="0" w:val="nil"/>
-        <w:between w:space="0" w:sz="0" w:val="nil"/>
+        <w:top w:val="nil"/>
+        <w:left w:val="nil"/>
+        <w:bottom w:val="nil"/>
+        <w:right w:val="nil"/>
+        <w:between w:val="nil"/>
       </w:pBdr>
-      <w:shd w:fill="auto" w:val="clear"/>
       <w:spacing w:before="0" w:line="240" w:lineRule="auto"/>
-      <w:rPr/>
     </w:pPr>
     <w:r>
-      <w:rPr/>
+      <w:rPr>
+        <w:noProof/>
+      </w:rPr>
       <w:drawing>
-        <wp:inline distB="114300" distT="114300" distL="114300" distR="114300">
+        <wp:inline distT="114300" distB="114300" distL="114300" distR="114300" wp14:anchorId="094729EC" wp14:editId="0A200666">
           <wp:extent cx="5943600" cy="25400"/>
-          <wp:effectExtent b="0" l="0" r="0" t="0"/>
-          <wp:docPr descr="horizontal line" id="4" name="image4.png"/>
-          <a:graphic>
+          <wp:effectExtent l="0" t="0" r="0" b="0"/>
+          <wp:docPr id="4" name="image4.png" descr="horizontal line"/>
+          <wp:cNvGraphicFramePr/>
+          <a:graphic xmlns:a="http://schemas.openxmlformats.org/drawingml/2006/main">
             <a:graphicData uri="http://schemas.openxmlformats.org/drawingml/2006/picture">
-              <pic:pic>
+              <pic:pic xmlns:pic="http://schemas.openxmlformats.org/drawingml/2006/picture">
                 <pic:nvPicPr>
-                  <pic:cNvPr descr="horizontal line" id="0" name="image4.png"/>
+                  <pic:cNvPr id="0" name="image4.png" descr="horizontal line"/>
                   <pic:cNvPicPr preferRelativeResize="0"/>
                 </pic:nvPicPr>
                 <pic:blipFill>
                   <a:blip r:embed="rId1"/>
-                  <a:srcRect b="0" l="0" r="0" t="0"/>
+                  <a:srcRect/>
                   <a:stretch>
                     <a:fillRect/>
                   </a:stretch>
@@ -506,7 +863,9 @@
                     <a:off x="0" y="0"/>
                     <a:ext cx="5943600" cy="25400"/>
                   </a:xfrm>
-                  <a:prstGeom prst="rect"/>
+                  <a:prstGeom prst="rect">
+                    <a:avLst/>
+                  </a:prstGeom>
                   <a:ln/>
                 </pic:spPr>
               </pic:pic>
@@ -515,75 +874,437 @@
         </wp:inline>
       </w:drawing>
     </w:r>
-    <w:r>
-      <w:rPr>
-        <w:rtl w:val="0"/>
-      </w:rPr>
-    </w:r>
   </w:p>
 </w:hdr>
 </file>
 
 <file path=word/header2.xml><?xml version="1.0" encoding="utf-8"?>
-<w:hdr xmlns:mc="http://schemas.openxmlformats.org/markup-compatibility/2006" xmlns:o="urn:schemas-microsoft-com:office:office" xmlns:r="http://schemas.openxmlformats.org/officeDocument/2006/relationships" xmlns:m="http://schemas.openxmlformats.org/officeDocument/2006/math" xmlns:v="urn:schemas-microsoft-com:vml" xmlns:wp="http://schemas.openxmlformats.org/drawingml/2006/wordprocessingDrawing" xmlns:w10="urn:schemas-microsoft-com:office:word" xmlns:w="http://schemas.openxmlformats.org/wordprocessingml/2006/main" xmlns:wne="http://schemas.microsoft.com/office/word/2006/wordml" xmlns:sl="http://schemas.openxmlformats.org/schemaLibrary/2006/main" xmlns:a="http://schemas.openxmlformats.org/drawingml/2006/main" xmlns:pic="http://schemas.openxmlformats.org/drawingml/2006/picture" xmlns:c="http://schemas.openxmlformats.org/drawingml/2006/chart" xmlns:lc="http://schemas.openxmlformats.org/drawingml/2006/lockedCanvas" xmlns:dgm="http://schemas.openxmlformats.org/drawingml/2006/diagram" xmlns:wps="http://schemas.microsoft.com/office/word/2010/wordprocessingShape" xmlns:wpg="http://schemas.microsoft.com/office/word/2010/wordprocessingGroup" xmlns:w14="http://schemas.microsoft.com/office/word/2010/wordml" xmlns:w15="http://schemas.microsoft.com/office/word/2012/wordml">
+<w:hdr xmlns:wpc="http://schemas.microsoft.com/office/word/2010/wordprocessingCanvas" xmlns:cx="http://schemas.microsoft.com/office/drawing/2014/chartex" xmlns:cx1="http://schemas.microsoft.com/office/drawing/2015/9/8/chartex" xmlns:cx2="http://schemas.microsoft.com/office/drawing/2015/10/21/chartex" xmlns:cx3="http://schemas.microsoft.com/office/drawing/2016/5/9/chartex" xmlns:cx4="http://schemas.microsoft.com/office/drawing/2016/5/10/chartex" xmlns:cx5="http://schemas.microsoft.com/office/drawing/2016/5/11/chartex" xmlns:cx6="http://schemas.microsoft.com/office/drawing/2016/5/12/chartex" xmlns:cx7="http://schemas.microsoft.com/office/drawing/2016/5/13/chartex" xmlns:cx8="http://schemas.microsoft.com/office/drawing/2016/5/14/chartex" xmlns:mc="http://schemas.openxmlformats.org/markup-compatibility/2006" xmlns:aink="http://schemas.microsoft.com/office/drawing/2016/ink" xmlns:am3d="http://schemas.microsoft.com/office/drawing/2017/model3d" xmlns:o="urn:schemas-microsoft-com:office:office" xmlns:r="http://schemas.openxmlformats.org/officeDocument/2006/relationships" xmlns:m="http://schemas.openxmlformats.org/officeDocument/2006/math" xmlns:v="urn:schemas-microsoft-com:vml" xmlns:wp14="http://schemas.microsoft.com/office/word/2010/wordprocessingDrawing" xmlns:wp="http://schemas.openxmlformats.org/drawingml/2006/wordprocessingDrawing" xmlns:w10="urn:schemas-microsoft-com:office:word" xmlns:w="http://schemas.openxmlformats.org/wordprocessingml/2006/main" xmlns:w14="http://schemas.microsoft.com/office/word/2010/wordml" xmlns:w15="http://schemas.microsoft.com/office/word/2012/wordml" xmlns:w16cid="http://schemas.microsoft.com/office/word/2016/wordml/cid" xmlns:w16se="http://schemas.microsoft.com/office/word/2015/wordml/symex" xmlns:wpg="http://schemas.microsoft.com/office/word/2010/wordprocessingGroup" xmlns:wpi="http://schemas.microsoft.com/office/word/2010/wordprocessingInk" xmlns:wne="http://schemas.microsoft.com/office/word/2006/wordml" xmlns:wps="http://schemas.microsoft.com/office/word/2010/wordprocessingShape" mc:Ignorable="w14 w15 w16se w16cid wp14">
   <w:p>
     <w:pPr>
       <w:pBdr>
-        <w:top w:space="0" w:sz="0" w:val="nil"/>
-        <w:left w:space="0" w:sz="0" w:val="nil"/>
-        <w:bottom w:space="0" w:sz="0" w:val="nil"/>
-        <w:right w:space="0" w:sz="0" w:val="nil"/>
-        <w:between w:space="0" w:sz="0" w:val="nil"/>
+        <w:top w:val="nil"/>
+        <w:left w:val="nil"/>
+        <w:bottom w:val="nil"/>
+        <w:right w:val="nil"/>
+        <w:between w:val="nil"/>
       </w:pBdr>
-      <w:shd w:fill="auto" w:val="clear"/>
-      <w:rPr/>
     </w:pPr>
-    <w:r>
-      <w:rPr>
-        <w:rtl w:val="0"/>
-      </w:rPr>
-    </w:r>
   </w:p>
 </w:hdr>
 </file>
 
-<file path=word/numbering.xml><?xml version="1.0" encoding="utf-8"?>
-<w:numbering xmlns:mc="http://schemas.openxmlformats.org/markup-compatibility/2006" xmlns:o="urn:schemas-microsoft-com:office:office" xmlns:r="http://schemas.openxmlformats.org/officeDocument/2006/relationships" xmlns:m="http://schemas.openxmlformats.org/officeDocument/2006/math" xmlns:v="urn:schemas-microsoft-com:vml" xmlns:wp="http://schemas.openxmlformats.org/drawingml/2006/wordprocessingDrawing" xmlns:w10="urn:schemas-microsoft-com:office:word" xmlns:w="http://schemas.openxmlformats.org/wordprocessingml/2006/main" xmlns:wne="http://schemas.microsoft.com/office/word/2006/wordml" xmlns:sl="http://schemas.openxmlformats.org/schemaLibrary/2006/main" xmlns:a="http://schemas.openxmlformats.org/drawingml/2006/main" xmlns:pic="http://schemas.openxmlformats.org/drawingml/2006/picture" xmlns:c="http://schemas.openxmlformats.org/drawingml/2006/chart" xmlns:lc="http://schemas.openxmlformats.org/drawingml/2006/lockedCanvas" xmlns:dgm="http://schemas.openxmlformats.org/drawingml/2006/diagram" xmlns:wps="http://schemas.microsoft.com/office/word/2010/wordprocessingShape" xmlns:wpg="http://schemas.microsoft.com/office/word/2010/wordprocessingGroup" xmlns:w14="http://schemas.microsoft.com/office/word/2010/wordml" xmlns:w15="http://schemas.microsoft.com/office/word/2012/wordml"/>
-</file>
-
 <file path=word/styles.xml><?xml version="1.0" encoding="utf-8"?>
-<w:styles xmlns:mc="http://schemas.openxmlformats.org/markup-compatibility/2006" xmlns:o="urn:schemas-microsoft-com:office:office" xmlns:r="http://schemas.openxmlformats.org/officeDocument/2006/relationships" xmlns:m="http://schemas.openxmlformats.org/officeDocument/2006/math" xmlns:v="urn:schemas-microsoft-com:vml" xmlns:wp="http://schemas.openxmlformats.org/drawingml/2006/wordprocessingDrawing" xmlns:w10="urn:schemas-microsoft-com:office:word" xmlns:w="http://schemas.openxmlformats.org/wordprocessingml/2006/main" xmlns:wne="http://schemas.microsoft.com/office/word/2006/wordml" xmlns:sl="http://schemas.openxmlformats.org/schemaLibrary/2006/main" xmlns:a="http://schemas.openxmlformats.org/drawingml/2006/main" xmlns:pic="http://schemas.openxmlformats.org/drawingml/2006/picture" xmlns:c="http://schemas.openxmlformats.org/drawingml/2006/chart" xmlns:lc="http://schemas.openxmlformats.org/drawingml/2006/lockedCanvas" xmlns:dgm="http://schemas.openxmlformats.org/drawingml/2006/diagram" xmlns:wps="http://schemas.microsoft.com/office/word/2010/wordprocessingShape" xmlns:wpg="http://schemas.microsoft.com/office/word/2010/wordprocessingGroup" xmlns:w14="http://schemas.microsoft.com/office/word/2010/wordml" xmlns:w15="http://schemas.microsoft.com/office/word/2012/wordml">
+<w:styles xmlns:mc="http://schemas.openxmlformats.org/markup-compatibility/2006" xmlns:r="http://schemas.openxmlformats.org/officeDocument/2006/relationships" xmlns:w="http://schemas.openxmlformats.org/wordprocessingml/2006/main" xmlns:w14="http://schemas.microsoft.com/office/word/2010/wordml" xmlns:w15="http://schemas.microsoft.com/office/word/2012/wordml" xmlns:w16cid="http://schemas.microsoft.com/office/word/2016/wordml/cid" xmlns:w16se="http://schemas.microsoft.com/office/word/2015/wordml/symex" mc:Ignorable="w14 w15 w16se w16cid">
   <w:docDefaults>
     <w:rPrDefault>
       <w:rPr>
-        <w:rFonts w:ascii="Open Sans" w:cs="Open Sans" w:eastAsia="Open Sans" w:hAnsi="Open Sans"/>
+        <w:rFonts w:ascii="Open Sans" w:eastAsia="Open Sans" w:hAnsi="Open Sans" w:cs="Open Sans"/>
         <w:sz w:val="22"/>
         <w:szCs w:val="22"/>
-        <w:lang w:val="en"/>
+        <w:lang w:val="en" w:eastAsia="en-US" w:bidi="ar-SA"/>
       </w:rPr>
     </w:rPrDefault>
     <w:pPrDefault>
       <w:pPr>
         <w:spacing w:before="200" w:line="360" w:lineRule="auto"/>
-        <w:ind w:left="-15" w:firstLine="0"/>
+        <w:ind w:left="-15"/>
       </w:pPr>
     </w:pPrDefault>
   </w:docDefaults>
-  <w:style w:type="paragraph" w:styleId="Normal" w:default="1">
-    <w:name w:val="normal"/>
-  </w:style>
-  <w:style w:type="table" w:styleId="TableNormal" w:default="1">
-    <w:name w:val="Table Normal"/>
+  <w:latentStyles w:defLockedState="0" w:defUIPriority="99" w:defSemiHidden="0" w:defUnhideWhenUsed="0" w:defQFormat="0" w:count="376">
+    <w:lsdException w:name="Normal" w:uiPriority="0" w:qFormat="1"/>
+    <w:lsdException w:name="heading 1" w:uiPriority="9" w:qFormat="1"/>
+    <w:lsdException w:name="heading 2" w:semiHidden="1" w:uiPriority="9" w:unhideWhenUsed="1" w:qFormat="1"/>
+    <w:lsdException w:name="heading 3" w:semiHidden="1" w:uiPriority="9" w:unhideWhenUsed="1" w:qFormat="1"/>
+    <w:lsdException w:name="heading 4" w:semiHidden="1" w:uiPriority="9" w:unhideWhenUsed="1" w:qFormat="1"/>
+    <w:lsdException w:name="heading 5" w:semiHidden="1" w:uiPriority="9" w:unhideWhenUsed="1" w:qFormat="1"/>
+    <w:lsdException w:name="heading 6" w:semiHidden="1" w:uiPriority="9" w:unhideWhenUsed="1" w:qFormat="1"/>
+    <w:lsdException w:name="heading 7" w:semiHidden="1" w:uiPriority="9" w:unhideWhenUsed="1" w:qFormat="1"/>
+    <w:lsdException w:name="heading 8" w:semiHidden="1" w:uiPriority="9" w:unhideWhenUsed="1" w:qFormat="1"/>
+    <w:lsdException w:name="heading 9" w:semiHidden="1" w:uiPriority="9" w:unhideWhenUsed="1" w:qFormat="1"/>
+    <w:lsdException w:name="index 1" w:semiHidden="1" w:unhideWhenUsed="1"/>
+    <w:lsdException w:name="index 2" w:semiHidden="1" w:unhideWhenUsed="1"/>
+    <w:lsdException w:name="index 3" w:semiHidden="1" w:unhideWhenUsed="1"/>
+    <w:lsdException w:name="index 4" w:semiHidden="1" w:unhideWhenUsed="1"/>
+    <w:lsdException w:name="index 5" w:semiHidden="1" w:unhideWhenUsed="1"/>
+    <w:lsdException w:name="index 6" w:semiHidden="1" w:unhideWhenUsed="1"/>
+    <w:lsdException w:name="index 7" w:semiHidden="1" w:unhideWhenUsed="1"/>
+    <w:lsdException w:name="index 8" w:semiHidden="1" w:unhideWhenUsed="1"/>
+    <w:lsdException w:name="index 9" w:semiHidden="1" w:unhideWhenUsed="1"/>
+    <w:lsdException w:name="toc 1" w:semiHidden="1" w:uiPriority="39" w:unhideWhenUsed="1"/>
+    <w:lsdException w:name="toc 2" w:semiHidden="1" w:uiPriority="39" w:unhideWhenUsed="1"/>
+    <w:lsdException w:name="toc 3" w:semiHidden="1" w:uiPriority="39" w:unhideWhenUsed="1"/>
+    <w:lsdException w:name="toc 4" w:semiHidden="1" w:uiPriority="39" w:unhideWhenUsed="1"/>
+    <w:lsdException w:name="toc 5" w:semiHidden="1" w:uiPriority="39" w:unhideWhenUsed="1"/>
+    <w:lsdException w:name="toc 6" w:semiHidden="1" w:uiPriority="39" w:unhideWhenUsed="1"/>
+    <w:lsdException w:name="toc 7" w:semiHidden="1" w:uiPriority="39" w:unhideWhenUsed="1"/>
+    <w:lsdException w:name="toc 8" w:semiHidden="1" w:uiPriority="39" w:unhideWhenUsed="1"/>
+    <w:lsdException w:name="toc 9" w:semiHidden="1" w:uiPriority="39" w:unhideWhenUsed="1"/>
+    <w:lsdException w:name="Normal Indent" w:semiHidden="1" w:unhideWhenUsed="1"/>
+    <w:lsdException w:name="footnote text" w:semiHidden="1" w:unhideWhenUsed="1"/>
+    <w:lsdException w:name="annotation text" w:semiHidden="1" w:unhideWhenUsed="1"/>
+    <w:lsdException w:name="header" w:semiHidden="1" w:unhideWhenUsed="1"/>
+    <w:lsdException w:name="footer" w:semiHidden="1" w:unhideWhenUsed="1"/>
+    <w:lsdException w:name="index heading" w:semiHidden="1" w:unhideWhenUsed="1"/>
+    <w:lsdException w:name="caption" w:semiHidden="1" w:uiPriority="35" w:unhideWhenUsed="1" w:qFormat="1"/>
+    <w:lsdException w:name="table of figures" w:semiHidden="1" w:unhideWhenUsed="1"/>
+    <w:lsdException w:name="envelope address" w:semiHidden="1" w:unhideWhenUsed="1"/>
+    <w:lsdException w:name="envelope return" w:semiHidden="1" w:unhideWhenUsed="1"/>
+    <w:lsdException w:name="footnote reference" w:semiHidden="1" w:unhideWhenUsed="1"/>
+    <w:lsdException w:name="annotation reference" w:semiHidden="1" w:unhideWhenUsed="1"/>
+    <w:lsdException w:name="line number" w:semiHidden="1" w:unhideWhenUsed="1"/>
+    <w:lsdException w:name="page number" w:semiHidden="1" w:unhideWhenUsed="1"/>
+    <w:lsdException w:name="endnote reference" w:semiHidden="1" w:unhideWhenUsed="1"/>
+    <w:lsdException w:name="endnote text" w:semiHidden="1" w:unhideWhenUsed="1"/>
+    <w:lsdException w:name="table of authorities" w:semiHidden="1" w:unhideWhenUsed="1"/>
+    <w:lsdException w:name="macro" w:semiHidden="1" w:unhideWhenUsed="1"/>
+    <w:lsdException w:name="toa heading" w:semiHidden="1" w:unhideWhenUsed="1"/>
+    <w:lsdException w:name="List" w:semiHidden="1" w:unhideWhenUsed="1"/>
+    <w:lsdException w:name="List Bullet" w:semiHidden="1" w:unhideWhenUsed="1"/>
+    <w:lsdException w:name="List Number" w:semiHidden="1" w:unhideWhenUsed="1"/>
+    <w:lsdException w:name="List 2" w:semiHidden="1" w:unhideWhenUsed="1"/>
+    <w:lsdException w:name="List 3" w:semiHidden="1" w:unhideWhenUsed="1"/>
+    <w:lsdException w:name="List 4" w:semiHidden="1" w:unhideWhenUsed="1"/>
+    <w:lsdException w:name="List 5" w:semiHidden="1" w:unhideWhenUsed="1"/>
+    <w:lsdException w:name="List Bullet 2" w:semiHidden="1" w:unhideWhenUsed="1"/>
+    <w:lsdException w:name="List Bullet 3" w:semiHidden="1" w:unhideWhenUsed="1"/>
+    <w:lsdException w:name="List Bullet 4" w:semiHidden="1" w:unhideWhenUsed="1"/>
+    <w:lsdException w:name="List Bullet 5" w:semiHidden="1" w:unhideWhenUsed="1"/>
+    <w:lsdException w:name="List Number 2" w:semiHidden="1" w:unhideWhenUsed="1"/>
+    <w:lsdException w:name="List Number 3" w:semiHidden="1" w:unhideWhenUsed="1"/>
+    <w:lsdException w:name="List Number 4" w:semiHidden="1" w:unhideWhenUsed="1"/>
+    <w:lsdException w:name="List Number 5" w:semiHidden="1" w:unhideWhenUsed="1"/>
+    <w:lsdException w:name="Title" w:uiPriority="10" w:qFormat="1"/>
+    <w:lsdException w:name="Closing" w:semiHidden="1" w:unhideWhenUsed="1"/>
+    <w:lsdException w:name="Signature" w:semiHidden="1" w:unhideWhenUsed="1"/>
+    <w:lsdException w:name="Default Paragraph Font" w:semiHidden="1" w:uiPriority="1" w:unhideWhenUsed="1"/>
+    <w:lsdException w:name="Body Text" w:semiHidden="1" w:unhideWhenUsed="1"/>
+    <w:lsdException w:name="Body Text Indent" w:semiHidden="1" w:unhideWhenUsed="1"/>
+    <w:lsdException w:name="List Continue" w:semiHidden="1" w:unhideWhenUsed="1"/>
+    <w:lsdException w:name="List Continue 2" w:semiHidden="1" w:unhideWhenUsed="1"/>
+    <w:lsdException w:name="List Continue 3" w:semiHidden="1" w:unhideWhenUsed="1"/>
+    <w:lsdException w:name="List Continue 4" w:semiHidden="1" w:unhideWhenUsed="1"/>
+    <w:lsdException w:name="List Continue 5" w:semiHidden="1" w:unhideWhenUsed="1"/>
+    <w:lsdException w:name="Message Header" w:semiHidden="1" w:unhideWhenUsed="1"/>
+    <w:lsdException w:name="Subtitle" w:uiPriority="11" w:qFormat="1"/>
+    <w:lsdException w:name="Salutation" w:semiHidden="1" w:unhideWhenUsed="1"/>
+    <w:lsdException w:name="Date" w:semiHidden="1" w:unhideWhenUsed="1"/>
+    <w:lsdException w:name="Body Text First Indent" w:semiHidden="1" w:unhideWhenUsed="1"/>
+    <w:lsdException w:name="Body Text First Indent 2" w:semiHidden="1" w:unhideWhenUsed="1"/>
+    <w:lsdException w:name="Note Heading" w:semiHidden="1" w:unhideWhenUsed="1"/>
+    <w:lsdException w:name="Body Text 2" w:semiHidden="1" w:unhideWhenUsed="1"/>
+    <w:lsdException w:name="Body Text 3" w:semiHidden="1" w:unhideWhenUsed="1"/>
+    <w:lsdException w:name="Body Text Indent 2" w:semiHidden="1" w:unhideWhenUsed="1"/>
+    <w:lsdException w:name="Body Text Indent 3" w:semiHidden="1" w:unhideWhenUsed="1"/>
+    <w:lsdException w:name="Block Text" w:semiHidden="1" w:unhideWhenUsed="1"/>
+    <w:lsdException w:name="Hyperlink" w:semiHidden="1" w:unhideWhenUsed="1"/>
+    <w:lsdException w:name="FollowedHyperlink" w:semiHidden="1" w:unhideWhenUsed="1"/>
+    <w:lsdException w:name="Strong" w:uiPriority="22" w:qFormat="1"/>
+    <w:lsdException w:name="Emphasis" w:uiPriority="20" w:qFormat="1"/>
+    <w:lsdException w:name="Document Map" w:semiHidden="1" w:unhideWhenUsed="1"/>
+    <w:lsdException w:name="Plain Text" w:semiHidden="1" w:unhideWhenUsed="1"/>
+    <w:lsdException w:name="E-mail Signature" w:semiHidden="1" w:unhideWhenUsed="1"/>
+    <w:lsdException w:name="HTML Top of Form" w:semiHidden="1" w:unhideWhenUsed="1"/>
+    <w:lsdException w:name="HTML Bottom of Form" w:semiHidden="1" w:unhideWhenUsed="1"/>
+    <w:lsdException w:name="Normal (Web)" w:semiHidden="1" w:unhideWhenUsed="1"/>
+    <w:lsdException w:name="HTML Acronym" w:semiHidden="1" w:unhideWhenUsed="1"/>
+    <w:lsdException w:name="HTML Address" w:semiHidden="1" w:unhideWhenUsed="1"/>
+    <w:lsdException w:name="HTML Cite" w:semiHidden="1" w:unhideWhenUsed="1"/>
+    <w:lsdException w:name="HTML Code" w:semiHidden="1" w:unhideWhenUsed="1"/>
+    <w:lsdException w:name="HTML Definition" w:semiHidden="1" w:unhideWhenUsed="1"/>
+    <w:lsdException w:name="HTML Keyboard" w:semiHidden="1" w:unhideWhenUsed="1"/>
+    <w:lsdException w:name="HTML Preformatted" w:semiHidden="1" w:unhideWhenUsed="1"/>
+    <w:lsdException w:name="HTML Sample" w:semiHidden="1" w:unhideWhenUsed="1"/>
+    <w:lsdException w:name="HTML Typewriter" w:semiHidden="1" w:unhideWhenUsed="1"/>
+    <w:lsdException w:name="HTML Variable" w:semiHidden="1" w:unhideWhenUsed="1"/>
+    <w:lsdException w:name="Normal Table" w:semiHidden="1" w:unhideWhenUsed="1"/>
+    <w:lsdException w:name="annotation subject" w:semiHidden="1" w:unhideWhenUsed="1"/>
+    <w:lsdException w:name="No List" w:semiHidden="1" w:unhideWhenUsed="1"/>
+    <w:lsdException w:name="Outline List 1" w:semiHidden="1" w:unhideWhenUsed="1"/>
+    <w:lsdException w:name="Outline List 2" w:semiHidden="1" w:unhideWhenUsed="1"/>
+    <w:lsdException w:name="Outline List 3" w:semiHidden="1" w:unhideWhenUsed="1"/>
+    <w:lsdException w:name="Table Simple 1" w:semiHidden="1" w:unhideWhenUsed="1"/>
+    <w:lsdException w:name="Table Simple 2" w:semiHidden="1" w:unhideWhenUsed="1"/>
+    <w:lsdException w:name="Table Simple 3" w:semiHidden="1" w:unhideWhenUsed="1"/>
+    <w:lsdException w:name="Table Classic 1" w:semiHidden="1" w:unhideWhenUsed="1"/>
+    <w:lsdException w:name="Table Classic 2" w:semiHidden="1" w:unhideWhenUsed="1"/>
+    <w:lsdException w:name="Table Classic 3" w:semiHidden="1" w:unhideWhenUsed="1"/>
+    <w:lsdException w:name="Table Classic 4" w:semiHidden="1" w:unhideWhenUsed="1"/>
+    <w:lsdException w:name="Table Colorful 1" w:semiHidden="1" w:unhideWhenUsed="1"/>
+    <w:lsdException w:name="Table Colorful 2" w:semiHidden="1" w:unhideWhenUsed="1"/>
+    <w:lsdException w:name="Table Colorful 3" w:semiHidden="1" w:unhideWhenUsed="1"/>
+    <w:lsdException w:name="Table Columns 1" w:semiHidden="1" w:unhideWhenUsed="1"/>
+    <w:lsdException w:name="Table Columns 2" w:semiHidden="1" w:unhideWhenUsed="1"/>
+    <w:lsdException w:name="Table Columns 3" w:semiHidden="1" w:unhideWhenUsed="1"/>
+    <w:lsdException w:name="Table Columns 4" w:semiHidden="1" w:unhideWhenUsed="1"/>
+    <w:lsdException w:name="Table Columns 5" w:semiHidden="1" w:unhideWhenUsed="1"/>
+    <w:lsdException w:name="Table Grid 1" w:semiHidden="1" w:unhideWhenUsed="1"/>
+    <w:lsdException w:name="Table Grid 2" w:semiHidden="1" w:unhideWhenUsed="1"/>
+    <w:lsdException w:name="Table Grid 3" w:semiHidden="1" w:unhideWhenUsed="1"/>
+    <w:lsdException w:name="Table Grid 4" w:semiHidden="1" w:unhideWhenUsed="1"/>
+    <w:lsdException w:name="Table Grid 5" w:semiHidden="1" w:unhideWhenUsed="1"/>
+    <w:lsdException w:name="Table Grid 6" w:semiHidden="1" w:unhideWhenUsed="1"/>
+    <w:lsdException w:name="Table Grid 7" w:semiHidden="1" w:unhideWhenUsed="1"/>
+    <w:lsdException w:name="Table Grid 8" w:semiHidden="1" w:unhideWhenUsed="1"/>
+    <w:lsdException w:name="Table List 1" w:semiHidden="1" w:unhideWhenUsed="1"/>
+    <w:lsdException w:name="Table List 2" w:semiHidden="1" w:unhideWhenUsed="1"/>
+    <w:lsdException w:name="Table List 3" w:semiHidden="1" w:unhideWhenUsed="1"/>
+    <w:lsdException w:name="Table List 4" w:semiHidden="1" w:unhideWhenUsed="1"/>
+    <w:lsdException w:name="Table List 5" w:semiHidden="1" w:unhideWhenUsed="1"/>
+    <w:lsdException w:name="Table List 6" w:semiHidden="1" w:unhideWhenUsed="1"/>
+    <w:lsdException w:name="Table List 7" w:semiHidden="1" w:unhideWhenUsed="1"/>
+    <w:lsdException w:name="Table List 8" w:semiHidden="1" w:unhideWhenUsed="1"/>
+    <w:lsdException w:name="Table 3D effects 1" w:semiHidden="1" w:unhideWhenUsed="1"/>
+    <w:lsdException w:name="Table 3D effects 2" w:semiHidden="1" w:unhideWhenUsed="1"/>
+    <w:lsdException w:name="Table 3D effects 3" w:semiHidden="1" w:unhideWhenUsed="1"/>
+    <w:lsdException w:name="Table Contemporary" w:semiHidden="1" w:unhideWhenUsed="1"/>
+    <w:lsdException w:name="Table Elegant" w:semiHidden="1" w:unhideWhenUsed="1"/>
+    <w:lsdException w:name="Table Professional" w:semiHidden="1" w:unhideWhenUsed="1"/>
+    <w:lsdException w:name="Table Subtle 1" w:semiHidden="1" w:unhideWhenUsed="1"/>
+    <w:lsdException w:name="Table Subtle 2" w:semiHidden="1" w:unhideWhenUsed="1"/>
+    <w:lsdException w:name="Table Web 1" w:semiHidden="1" w:unhideWhenUsed="1"/>
+    <w:lsdException w:name="Table Web 2" w:semiHidden="1" w:unhideWhenUsed="1"/>
+    <w:lsdException w:name="Table Web 3" w:semiHidden="1" w:unhideWhenUsed="1"/>
+    <w:lsdException w:name="Balloon Text" w:semiHidden="1" w:unhideWhenUsed="1"/>
+    <w:lsdException w:name="Table Grid" w:uiPriority="39"/>
+    <w:lsdException w:name="Table Theme" w:semiHidden="1" w:unhideWhenUsed="1"/>
+    <w:lsdException w:name="Placeholder Text" w:semiHidden="1"/>
+    <w:lsdException w:name="No Spacing" w:uiPriority="1" w:qFormat="1"/>
+    <w:lsdException w:name="Light Shading" w:uiPriority="60"/>
+    <w:lsdException w:name="Light List" w:uiPriority="61"/>
+    <w:lsdException w:name="Light Grid" w:uiPriority="62"/>
+    <w:lsdException w:name="Medium Shading 1" w:uiPriority="63"/>
+    <w:lsdException w:name="Medium Shading 2" w:uiPriority="64"/>
+    <w:lsdException w:name="Medium List 1" w:uiPriority="65"/>
+    <w:lsdException w:name="Medium List 2" w:uiPriority="66"/>
+    <w:lsdException w:name="Medium Grid 1" w:uiPriority="67"/>
+    <w:lsdException w:name="Medium Grid 2" w:uiPriority="68"/>
+    <w:lsdException w:name="Medium Grid 3" w:uiPriority="69"/>
+    <w:lsdException w:name="Dark List" w:uiPriority="70"/>
+    <w:lsdException w:name="Colorful Shading" w:uiPriority="71"/>
+    <w:lsdException w:name="Colorful List" w:uiPriority="72"/>
+    <w:lsdException w:name="Colorful Grid" w:uiPriority="73"/>
+    <w:lsdException w:name="Light Shading Accent 1" w:uiPriority="60"/>
+    <w:lsdException w:name="Light List Accent 1" w:uiPriority="61"/>
+    <w:lsdException w:name="Light Grid Accent 1" w:uiPriority="62"/>
+    <w:lsdException w:name="Medium Shading 1 Accent 1" w:uiPriority="63"/>
+    <w:lsdException w:name="Medium Shading 2 Accent 1" w:uiPriority="64"/>
+    <w:lsdException w:name="Medium List 1 Accent 1" w:uiPriority="65"/>
+    <w:lsdException w:name="Revision" w:semiHidden="1"/>
+    <w:lsdException w:name="List Paragraph" w:uiPriority="34" w:qFormat="1"/>
+    <w:lsdException w:name="Quote" w:uiPriority="29" w:qFormat="1"/>
+    <w:lsdException w:name="Intense Quote" w:uiPriority="30" w:qFormat="1"/>
+    <w:lsdException w:name="Medium List 2 Accent 1" w:uiPriority="66"/>
+    <w:lsdException w:name="Medium Grid 1 Accent 1" w:uiPriority="67"/>
+    <w:lsdException w:name="Medium Grid 2 Accent 1" w:uiPriority="68"/>
+    <w:lsdException w:name="Medium Grid 3 Accent 1" w:uiPriority="69"/>
+    <w:lsdException w:name="Dark List Accent 1" w:uiPriority="70"/>
+    <w:lsdException w:name="Colorful Shading Accent 1" w:uiPriority="71"/>
+    <w:lsdException w:name="Colorful List Accent 1" w:uiPriority="72"/>
+    <w:lsdException w:name="Colorful Grid Accent 1" w:uiPriority="73"/>
+    <w:lsdException w:name="Light Shading Accent 2" w:uiPriority="60"/>
+    <w:lsdException w:name="Light List Accent 2" w:uiPriority="61"/>
+    <w:lsdException w:name="Light Grid Accent 2" w:uiPriority="62"/>
+    <w:lsdException w:name="Medium Shading 1 Accent 2" w:uiPriority="63"/>
+    <w:lsdException w:name="Medium Shading 2 Accent 2" w:uiPriority="64"/>
+    <w:lsdException w:name="Medium List 1 Accent 2" w:uiPriority="65"/>
+    <w:lsdException w:name="Medium List 2 Accent 2" w:uiPriority="66"/>
+    <w:lsdException w:name="Medium Grid 1 Accent 2" w:uiPriority="67"/>
+    <w:lsdException w:name="Medium Grid 2 Accent 2" w:uiPriority="68"/>
+    <w:lsdException w:name="Medium Grid 3 Accent 2" w:uiPriority="69"/>
+    <w:lsdException w:name="Dark List Accent 2" w:uiPriority="70"/>
+    <w:lsdException w:name="Colorful Shading Accent 2" w:uiPriority="71"/>
+    <w:lsdException w:name="Colorful List Accent 2" w:uiPriority="72"/>
+    <w:lsdException w:name="Colorful Grid Accent 2" w:uiPriority="73"/>
+    <w:lsdException w:name="Light Shading Accent 3" w:uiPriority="60"/>
+    <w:lsdException w:name="Light List Accent 3" w:uiPriority="61"/>
+    <w:lsdException w:name="Light Grid Accent 3" w:uiPriority="62"/>
+    <w:lsdException w:name="Medium Shading 1 Accent 3" w:uiPriority="63"/>
+    <w:lsdException w:name="Medium Shading 2 Accent 3" w:uiPriority="64"/>
+    <w:lsdException w:name="Medium List 1 Accent 3" w:uiPriority="65"/>
+    <w:lsdException w:name="Medium List 2 Accent 3" w:uiPriority="66"/>
+    <w:lsdException w:name="Medium Grid 1 Accent 3" w:uiPriority="67"/>
+    <w:lsdException w:name="Medium Grid 2 Accent 3" w:uiPriority="68"/>
+    <w:lsdException w:name="Medium Grid 3 Accent 3" w:uiPriority="69"/>
+    <w:lsdException w:name="Dark List Accent 3" w:uiPriority="70"/>
+    <w:lsdException w:name="Colorful Shading Accent 3" w:uiPriority="71"/>
+    <w:lsdException w:name="Colorful List Accent 3" w:uiPriority="72"/>
+    <w:lsdException w:name="Colorful Grid Accent 3" w:uiPriority="73"/>
+    <w:lsdException w:name="Light Shading Accent 4" w:uiPriority="60"/>
+    <w:lsdException w:name="Light List Accent 4" w:uiPriority="61"/>
+    <w:lsdException w:name="Light Grid Accent 4" w:uiPriority="62"/>
+    <w:lsdException w:name="Medium Shading 1 Accent 4" w:uiPriority="63"/>
+    <w:lsdException w:name="Medium Shading 2 Accent 4" w:uiPriority="64"/>
+    <w:lsdException w:name="Medium List 1 Accent 4" w:uiPriority="65"/>
+    <w:lsdException w:name="Medium List 2 Accent 4" w:uiPriority="66"/>
+    <w:lsdException w:name="Medium Grid 1 Accent 4" w:uiPriority="67"/>
+    <w:lsdException w:name="Medium Grid 2 Accent 4" w:uiPriority="68"/>
+    <w:lsdException w:name="Medium Grid 3 Accent 4" w:uiPriority="69"/>
+    <w:lsdException w:name="Dark List Accent 4" w:uiPriority="70"/>
+    <w:lsdException w:name="Colorful Shading Accent 4" w:uiPriority="71"/>
+    <w:lsdException w:name="Colorful List Accent 4" w:uiPriority="72"/>
+    <w:lsdException w:name="Colorful Grid Accent 4" w:uiPriority="73"/>
+    <w:lsdException w:name="Light Shading Accent 5" w:uiPriority="60"/>
+    <w:lsdException w:name="Light List Accent 5" w:uiPriority="61"/>
+    <w:lsdException w:name="Light Grid Accent 5" w:uiPriority="62"/>
+    <w:lsdException w:name="Medium Shading 1 Accent 5" w:uiPriority="63"/>
+    <w:lsdException w:name="Medium Shading 2 Accent 5" w:uiPriority="64"/>
+    <w:lsdException w:name="Medium List 1 Accent 5" w:uiPriority="65"/>
+    <w:lsdException w:name="Medium List 2 Accent 5" w:uiPriority="66"/>
+    <w:lsdException w:name="Medium Grid 1 Accent 5" w:uiPriority="67"/>
+    <w:lsdException w:name="Medium Grid 2 Accent 5" w:uiPriority="68"/>
+    <w:lsdException w:name="Medium Grid 3 Accent 5" w:uiPriority="69"/>
+    <w:lsdException w:name="Dark List Accent 5" w:uiPriority="70"/>
+    <w:lsdException w:name="Colorful Shading Accent 5" w:uiPriority="71"/>
+    <w:lsdException w:name="Colorful List Accent 5" w:uiPriority="72"/>
+    <w:lsdException w:name="Colorful Grid Accent 5" w:uiPriority="73"/>
+    <w:lsdException w:name="Light Shading Accent 6" w:uiPriority="60"/>
+    <w:lsdException w:name="Light List Accent 6" w:uiPriority="61"/>
+    <w:lsdException w:name="Light Grid Accent 6" w:uiPriority="62"/>
+    <w:lsdException w:name="Medium Shading 1 Accent 6" w:uiPriority="63"/>
+    <w:lsdException w:name="Medium Shading 2 Accent 6" w:uiPriority="64"/>
+    <w:lsdException w:name="Medium List 1 Accent 6" w:uiPriority="65"/>
+    <w:lsdException w:name="Medium List 2 Accent 6" w:uiPriority="66"/>
+    <w:lsdException w:name="Medium Grid 1 Accent 6" w:uiPriority="67"/>
+    <w:lsdException w:name="Medium Grid 2 Accent 6" w:uiPriority="68"/>
+    <w:lsdException w:name="Medium Grid 3 Accent 6" w:uiPriority="69"/>
+    <w:lsdException w:name="Dark List Accent 6" w:uiPriority="70"/>
+    <w:lsdException w:name="Colorful Shading Accent 6" w:uiPriority="71"/>
+    <w:lsdException w:name="Colorful List Accent 6" w:uiPriority="72"/>
+    <w:lsdException w:name="Colorful Grid Accent 6" w:uiPriority="73"/>
+    <w:lsdException w:name="Subtle Emphasis" w:uiPriority="19" w:qFormat="1"/>
+    <w:lsdException w:name="Intense Emphasis" w:uiPriority="21" w:qFormat="1"/>
+    <w:lsdException w:name="Subtle Reference" w:uiPriority="31" w:qFormat="1"/>
+    <w:lsdException w:name="Intense Reference" w:uiPriority="32" w:qFormat="1"/>
+    <w:lsdException w:name="Book Title" w:uiPriority="33" w:qFormat="1"/>
+    <w:lsdException w:name="Bibliography" w:semiHidden="1" w:uiPriority="37" w:unhideWhenUsed="1"/>
+    <w:lsdException w:name="TOC Heading" w:semiHidden="1" w:uiPriority="39" w:unhideWhenUsed="1" w:qFormat="1"/>
+    <w:lsdException w:name="Plain Table 1" w:uiPriority="41"/>
+    <w:lsdException w:name="Plain Table 2" w:uiPriority="42"/>
+    <w:lsdException w:name="Plain Table 3" w:uiPriority="43"/>
+    <w:lsdException w:name="Plain Table 4" w:uiPriority="44"/>
+    <w:lsdException w:name="Plain Table 5" w:uiPriority="45"/>
+    <w:lsdException w:name="Grid Table Light" w:uiPriority="40"/>
+    <w:lsdException w:name="Grid Table 1 Light" w:uiPriority="46"/>
+    <w:lsdException w:name="Grid Table 2" w:uiPriority="47"/>
+    <w:lsdException w:name="Grid Table 3" w:uiPriority="48"/>
+    <w:lsdException w:name="Grid Table 4" w:uiPriority="49"/>
+    <w:lsdException w:name="Grid Table 5 Dark" w:uiPriority="50"/>
+    <w:lsdException w:name="Grid Table 6 Colorful" w:uiPriority="51"/>
+    <w:lsdException w:name="Grid Table 7 Colorful" w:uiPriority="52"/>
+    <w:lsdException w:name="Grid Table 1 Light Accent 1" w:uiPriority="46"/>
+    <w:lsdException w:name="Grid Table 2 Accent 1" w:uiPriority="47"/>
+    <w:lsdException w:name="Grid Table 3 Accent 1" w:uiPriority="48"/>
+    <w:lsdException w:name="Grid Table 4 Accent 1" w:uiPriority="49"/>
+    <w:lsdException w:name="Grid Table 5 Dark Accent 1" w:uiPriority="50"/>
+    <w:lsdException w:name="Grid Table 6 Colorful Accent 1" w:uiPriority="51"/>
+    <w:lsdException w:name="Grid Table 7 Colorful Accent 1" w:uiPriority="52"/>
+    <w:lsdException w:name="Grid Table 1 Light Accent 2" w:uiPriority="46"/>
+    <w:lsdException w:name="Grid Table 2 Accent 2" w:uiPriority="47"/>
+    <w:lsdException w:name="Grid Table 3 Accent 2" w:uiPriority="48"/>
+    <w:lsdException w:name="Grid Table 4 Accent 2" w:uiPriority="49"/>
+    <w:lsdException w:name="Grid Table 5 Dark Accent 2" w:uiPriority="50"/>
+    <w:lsdException w:name="Grid Table 6 Colorful Accent 2" w:uiPriority="51"/>
+    <w:lsdException w:name="Grid Table 7 Colorful Accent 2" w:uiPriority="52"/>
+    <w:lsdException w:name="Grid Table 1 Light Accent 3" w:uiPriority="46"/>
+    <w:lsdException w:name="Grid Table 2 Accent 3" w:uiPriority="47"/>
+    <w:lsdException w:name="Grid Table 3 Accent 3" w:uiPriority="48"/>
+    <w:lsdException w:name="Grid Table 4 Accent 3" w:uiPriority="49"/>
+    <w:lsdException w:name="Grid Table 5 Dark Accent 3" w:uiPriority="50"/>
+    <w:lsdException w:name="Grid Table 6 Colorful Accent 3" w:uiPriority="51"/>
+    <w:lsdException w:name="Grid Table 7 Colorful Accent 3" w:uiPriority="52"/>
+    <w:lsdException w:name="Grid Table 1 Light Accent 4" w:uiPriority="46"/>
+    <w:lsdException w:name="Grid Table 2 Accent 4" w:uiPriority="47"/>
+    <w:lsdException w:name="Grid Table 3 Accent 4" w:uiPriority="48"/>
+    <w:lsdException w:name="Grid Table 4 Accent 4" w:uiPriority="49"/>
+    <w:lsdException w:name="Grid Table 5 Dark Accent 4" w:uiPriority="50"/>
+    <w:lsdException w:name="Grid Table 6 Colorful Accent 4" w:uiPriority="51"/>
+    <w:lsdException w:name="Grid Table 7 Colorful Accent 4" w:uiPriority="52"/>
+    <w:lsdException w:name="Grid Table 1 Light Accent 5" w:uiPriority="46"/>
+    <w:lsdException w:name="Grid Table 2 Accent 5" w:uiPriority="47"/>
+    <w:lsdException w:name="Grid Table 3 Accent 5" w:uiPriority="48"/>
+    <w:lsdException w:name="Grid Table 4 Accent 5" w:uiPriority="49"/>
+    <w:lsdException w:name="Grid Table 5 Dark Accent 5" w:uiPriority="50"/>
+    <w:lsdException w:name="Grid Table 6 Colorful Accent 5" w:uiPriority="51"/>
+    <w:lsdException w:name="Grid Table 7 Colorful Accent 5" w:uiPriority="52"/>
+    <w:lsdException w:name="Grid Table 1 Light Accent 6" w:uiPriority="46"/>
+    <w:lsdException w:name="Grid Table 2 Accent 6" w:uiPriority="47"/>
+    <w:lsdException w:name="Grid Table 3 Accent 6" w:uiPriority="48"/>
+    <w:lsdException w:name="Grid Table 4 Accent 6" w:uiPriority="49"/>
+    <w:lsdException w:name="Grid Table 5 Dark Accent 6" w:uiPriority="50"/>
+    <w:lsdException w:name="Grid Table 6 Colorful Accent 6" w:uiPriority="51"/>
+    <w:lsdException w:name="Grid Table 7 Colorful Accent 6" w:uiPriority="52"/>
+    <w:lsdException w:name="List Table 1 Light" w:uiPriority="46"/>
+    <w:lsdException w:name="List Table 2" w:uiPriority="47"/>
+    <w:lsdException w:name="List Table 3" w:uiPriority="48"/>
+    <w:lsdException w:name="List Table 4" w:uiPriority="49"/>
+    <w:lsdException w:name="List Table 5 Dark" w:uiPriority="50"/>
+    <w:lsdException w:name="List Table 6 Colorful" w:uiPriority="51"/>
+    <w:lsdException w:name="List Table 7 Colorful" w:uiPriority="52"/>
+    <w:lsdException w:name="List Table 1 Light Accent 1" w:uiPriority="46"/>
+    <w:lsdException w:name="List Table 2 Accent 1" w:uiPriority="47"/>
+    <w:lsdException w:name="List Table 3 Accent 1" w:uiPriority="48"/>
+    <w:lsdException w:name="List Table 4 Accent 1" w:uiPriority="49"/>
+    <w:lsdException w:name="List Table 5 Dark Accent 1" w:uiPriority="50"/>
+    <w:lsdException w:name="List Table 6 Colorful Accent 1" w:uiPriority="51"/>
+    <w:lsdException w:name="List Table 7 Colorful Accent 1" w:uiPriority="52"/>
+    <w:lsdException w:name="List Table 1 Light Accent 2" w:uiPriority="46"/>
+    <w:lsdException w:name="List Table 2 Accent 2" w:uiPriority="47"/>
+    <w:lsdException w:name="List Table 3 Accent 2" w:uiPriority="48"/>
+    <w:lsdException w:name="List Table 4 Accent 2" w:uiPriority="49"/>
+    <w:lsdException w:name="List Table 5 Dark Accent 2" w:uiPriority="50"/>
+    <w:lsdException w:name="List Table 6 Colorful Accent 2" w:uiPriority="51"/>
+    <w:lsdException w:name="List Table 7 Colorful Accent 2" w:uiPriority="52"/>
+    <w:lsdException w:name="List Table 1 Light Accent 3" w:uiPriority="46"/>
+    <w:lsdException w:name="List Table 2 Accent 3" w:uiPriority="47"/>
+    <w:lsdException w:name="List Table 3 Accent 3" w:uiPriority="48"/>
+    <w:lsdException w:name="List Table 4 Accent 3" w:uiPriority="49"/>
+    <w:lsdException w:name="List Table 5 Dark Accent 3" w:uiPriority="50"/>
+    <w:lsdException w:name="List Table 6 Colorful Accent 3" w:uiPriority="51"/>
+    <w:lsdException w:name="List Table 7 Colorful Accent 3" w:uiPriority="52"/>
+    <w:lsdException w:name="List Table 1 Light Accent 4" w:uiPriority="46"/>
+    <w:lsdException w:name="List Table 2 Accent 4" w:uiPriority="47"/>
+    <w:lsdException w:name="List Table 3 Accent 4" w:uiPriority="48"/>
+    <w:lsdException w:name="List Table 4 Accent 4" w:uiPriority="49"/>
+    <w:lsdException w:name="List Table 5 Dark Accent 4" w:uiPriority="50"/>
+    <w:lsdException w:name="List Table 6 Colorful Accent 4" w:uiPriority="51"/>
+    <w:lsdException w:name="List Table 7 Colorful Accent 4" w:uiPriority="52"/>
+    <w:lsdException w:name="List Table 1 Light Accent 5" w:uiPriority="46"/>
+    <w:lsdException w:name="List Table 2 Accent 5" w:uiPriority="47"/>
+    <w:lsdException w:name="List Table 3 Accent 5" w:uiPriority="48"/>
+    <w:lsdException w:name="List Table 4 Accent 5" w:uiPriority="49"/>
+    <w:lsdException w:name="List Table 5 Dark Accent 5" w:uiPriority="50"/>
+    <w:lsdException w:name="List Table 6 Colorful Accent 5" w:uiPriority="51"/>
+    <w:lsdException w:name="List Table 7 Colorful Accent 5" w:uiPriority="52"/>
+    <w:lsdException w:name="List Table 1 Light Accent 6" w:uiPriority="46"/>
+    <w:lsdException w:name="List Table 2 Accent 6" w:uiPriority="47"/>
+    <w:lsdException w:name="List Table 3 Accent 6" w:uiPriority="48"/>
+    <w:lsdException w:name="List Table 4 Accent 6" w:uiPriority="49"/>
+    <w:lsdException w:name="List Table 5 Dark Accent 6" w:uiPriority="50"/>
+    <w:lsdException w:name="List Table 6 Colorful Accent 6" w:uiPriority="51"/>
+    <w:lsdException w:name="List Table 7 Colorful Accent 6" w:uiPriority="52"/>
+    <w:lsdException w:name="Mention" w:semiHidden="1" w:unhideWhenUsed="1"/>
+    <w:lsdException w:name="Smart Hyperlink" w:semiHidden="1" w:unhideWhenUsed="1"/>
+    <w:lsdException w:name="Hashtag" w:semiHidden="1" w:unhideWhenUsed="1"/>
+    <w:lsdException w:name="Unresolved Mention" w:semiHidden="1" w:unhideWhenUsed="1"/>
+    <w:lsdException w:name="Smart Link" w:semiHidden="1" w:unhideWhenUsed="1"/>
+  </w:latentStyles>
+  <w:style w:type="paragraph" w:default="1" w:styleId="Normal">
+    <w:name w:val="Normal"/>
+    <w:qFormat/>
   </w:style>
   <w:style w:type="paragraph" w:styleId="Heading1">
     <w:name w:val="heading 1"/>
     <w:basedOn w:val="Normal"/>
     <w:next w:val="Normal"/>
+    <w:uiPriority w:val="9"/>
+    <w:qFormat/>
     <w:pPr>
-      <w:spacing w:after="0" w:lineRule="auto"/>
+      <w:outlineLvl w:val="0"/>
     </w:pPr>
     <w:rPr>
-      <w:b w:val="1"/>
+      <w:b/>
       <w:sz w:val="32"/>
       <w:szCs w:val="32"/>
     </w:rPr>
@@ -592,12 +1313,16 @@
     <w:name w:val="heading 2"/>
     <w:basedOn w:val="Normal"/>
     <w:next w:val="Normal"/>
+    <w:uiPriority w:val="9"/>
+    <w:unhideWhenUsed/>
+    <w:qFormat/>
     <w:pPr>
-      <w:spacing w:after="0" w:before="480" w:line="240" w:lineRule="auto"/>
+      <w:spacing w:before="480" w:line="240" w:lineRule="auto"/>
       <w:ind w:right="1785"/>
+      <w:outlineLvl w:val="1"/>
     </w:pPr>
     <w:rPr>
-      <w:b w:val="1"/>
+      <w:b/>
       <w:sz w:val="26"/>
       <w:szCs w:val="26"/>
     </w:rPr>
@@ -606,10 +1331,15 @@
     <w:name w:val="heading 3"/>
     <w:basedOn w:val="Normal"/>
     <w:next w:val="Normal"/>
-    <w:pPr/>
+    <w:uiPriority w:val="9"/>
+    <w:unhideWhenUsed/>
+    <w:qFormat/>
+    <w:pPr>
+      <w:outlineLvl w:val="2"/>
+    </w:pPr>
     <w:rPr>
-      <w:b w:val="1"/>
-      <w:color w:val="8c7252"/>
+      <w:b/>
+      <w:color w:val="8C7252"/>
       <w:sz w:val="24"/>
       <w:szCs w:val="24"/>
     </w:rPr>
@@ -618,16 +1348,19 @@
     <w:name w:val="heading 4"/>
     <w:basedOn w:val="Normal"/>
     <w:next w:val="Normal"/>
+    <w:uiPriority w:val="9"/>
+    <w:semiHidden/>
+    <w:unhideWhenUsed/>
+    <w:qFormat/>
     <w:pPr>
-      <w:keepNext w:val="1"/>
-      <w:keepLines w:val="1"/>
-      <w:spacing w:after="0" w:before="160" w:lineRule="auto"/>
+      <w:keepNext/>
+      <w:keepLines/>
+      <w:spacing w:before="160"/>
+      <w:outlineLvl w:val="3"/>
     </w:pPr>
     <w:rPr>
-      <w:rFonts w:ascii="Trebuchet MS" w:cs="Trebuchet MS" w:eastAsia="Trebuchet MS" w:hAnsi="Trebuchet MS"/>
+      <w:rFonts w:ascii="Trebuchet MS" w:eastAsia="Trebuchet MS" w:hAnsi="Trebuchet MS" w:cs="Trebuchet MS"/>
       <w:color w:val="666666"/>
-      <w:sz w:val="22"/>
-      <w:szCs w:val="22"/>
       <w:u w:val="single"/>
     </w:rPr>
   </w:style>
@@ -635,45 +1368,80 @@
     <w:name w:val="heading 5"/>
     <w:basedOn w:val="Normal"/>
     <w:next w:val="Normal"/>
+    <w:uiPriority w:val="9"/>
+    <w:semiHidden/>
+    <w:unhideWhenUsed/>
+    <w:qFormat/>
     <w:pPr>
-      <w:keepNext w:val="1"/>
-      <w:keepLines w:val="1"/>
-      <w:spacing w:after="0" w:before="160" w:lineRule="auto"/>
+      <w:keepNext/>
+      <w:keepLines/>
+      <w:spacing w:before="160"/>
+      <w:outlineLvl w:val="4"/>
     </w:pPr>
     <w:rPr>
-      <w:rFonts w:ascii="Trebuchet MS" w:cs="Trebuchet MS" w:eastAsia="Trebuchet MS" w:hAnsi="Trebuchet MS"/>
+      <w:rFonts w:ascii="Trebuchet MS" w:eastAsia="Trebuchet MS" w:hAnsi="Trebuchet MS" w:cs="Trebuchet MS"/>
       <w:color w:val="666666"/>
-      <w:sz w:val="22"/>
-      <w:szCs w:val="22"/>
     </w:rPr>
   </w:style>
   <w:style w:type="paragraph" w:styleId="Heading6">
     <w:name w:val="heading 6"/>
     <w:basedOn w:val="Normal"/>
     <w:next w:val="Normal"/>
+    <w:uiPriority w:val="9"/>
+    <w:semiHidden/>
+    <w:unhideWhenUsed/>
+    <w:qFormat/>
     <w:pPr>
-      <w:keepNext w:val="1"/>
-      <w:keepLines w:val="1"/>
-      <w:spacing w:after="0" w:before="160" w:lineRule="auto"/>
+      <w:keepNext/>
+      <w:keepLines/>
+      <w:spacing w:before="160"/>
+      <w:outlineLvl w:val="5"/>
     </w:pPr>
     <w:rPr>
-      <w:rFonts w:ascii="Trebuchet MS" w:cs="Trebuchet MS" w:eastAsia="Trebuchet MS" w:hAnsi="Trebuchet MS"/>
-      <w:i w:val="1"/>
+      <w:rFonts w:ascii="Trebuchet MS" w:eastAsia="Trebuchet MS" w:hAnsi="Trebuchet MS" w:cs="Trebuchet MS"/>
+      <w:i/>
       <w:color w:val="666666"/>
-      <w:sz w:val="22"/>
-      <w:szCs w:val="22"/>
     </w:rPr>
+  </w:style>
+  <w:style w:type="character" w:default="1" w:styleId="DefaultParagraphFont">
+    <w:name w:val="Default Paragraph Font"/>
+    <w:uiPriority w:val="1"/>
+    <w:semiHidden/>
+    <w:unhideWhenUsed/>
+  </w:style>
+  <w:style w:type="table" w:default="1" w:styleId="TableNormal">
+    <w:name w:val="Normal Table"/>
+    <w:uiPriority w:val="99"/>
+    <w:semiHidden/>
+    <w:unhideWhenUsed/>
+    <w:tblPr>
+      <w:tblInd w:w="0" w:type="dxa"/>
+      <w:tblCellMar>
+        <w:top w:w="0" w:type="dxa"/>
+        <w:left w:w="108" w:type="dxa"/>
+        <w:bottom w:w="0" w:type="dxa"/>
+        <w:right w:w="108" w:type="dxa"/>
+      </w:tblCellMar>
+    </w:tblPr>
+  </w:style>
+  <w:style w:type="numbering" w:default="1" w:styleId="NoList">
+    <w:name w:val="No List"/>
+    <w:uiPriority w:val="99"/>
+    <w:semiHidden/>
+    <w:unhideWhenUsed/>
   </w:style>
   <w:style w:type="paragraph" w:styleId="Title">
     <w:name w:val="Title"/>
     <w:basedOn w:val="Normal"/>
     <w:next w:val="Normal"/>
+    <w:uiPriority w:val="10"/>
+    <w:qFormat/>
     <w:pPr>
       <w:spacing w:before="0" w:line="240" w:lineRule="auto"/>
       <w:ind w:left="0" w:firstLine="15"/>
     </w:pPr>
     <w:rPr>
-      <w:rFonts w:ascii="Economica" w:cs="Economica" w:eastAsia="Economica" w:hAnsi="Economica"/>
+      <w:rFonts w:ascii="Economica" w:eastAsia="Economica" w:hAnsi="Economica" w:cs="Economica"/>
       <w:sz w:val="60"/>
       <w:szCs w:val="60"/>
     </w:rPr>
@@ -682,14 +1450,95 @@
     <w:name w:val="Subtitle"/>
     <w:basedOn w:val="Normal"/>
     <w:next w:val="Normal"/>
+    <w:uiPriority w:val="11"/>
+    <w:qFormat/>
     <w:pPr>
       <w:spacing w:before="0" w:line="240" w:lineRule="auto"/>
     </w:pPr>
     <w:rPr>
-      <w:rFonts w:ascii="Economica" w:cs="Economica" w:eastAsia="Economica" w:hAnsi="Economica"/>
+      <w:rFonts w:ascii="Economica" w:eastAsia="Economica" w:hAnsi="Economica" w:cs="Economica"/>
       <w:color w:val="999999"/>
       <w:sz w:val="28"/>
       <w:szCs w:val="28"/>
+    </w:rPr>
+  </w:style>
+  <w:style w:type="paragraph" w:styleId="BalloonText">
+    <w:name w:val="Balloon Text"/>
+    <w:basedOn w:val="Normal"/>
+    <w:link w:val="BalloonTextChar"/>
+    <w:uiPriority w:val="99"/>
+    <w:semiHidden/>
+    <w:unhideWhenUsed/>
+    <w:rsid w:val="0028191E"/>
+    <w:pPr>
+      <w:spacing w:before="0" w:line="240" w:lineRule="auto"/>
+    </w:pPr>
+    <w:rPr>
+      <w:rFonts w:ascii="Times New Roman" w:hAnsi="Times New Roman" w:cs="Times New Roman"/>
+      <w:sz w:val="18"/>
+      <w:szCs w:val="18"/>
+    </w:rPr>
+  </w:style>
+  <w:style w:type="character" w:customStyle="1" w:styleId="BalloonTextChar">
+    <w:name w:val="Balloon Text Char"/>
+    <w:basedOn w:val="DefaultParagraphFont"/>
+    <w:link w:val="BalloonText"/>
+    <w:uiPriority w:val="99"/>
+    <w:semiHidden/>
+    <w:rsid w:val="0028191E"/>
+    <w:rPr>
+      <w:rFonts w:ascii="Times New Roman" w:hAnsi="Times New Roman" w:cs="Times New Roman"/>
+      <w:sz w:val="18"/>
+      <w:szCs w:val="18"/>
+    </w:rPr>
+  </w:style>
+  <w:style w:type="paragraph" w:styleId="HTMLPreformatted">
+    <w:name w:val="HTML Preformatted"/>
+    <w:basedOn w:val="Normal"/>
+    <w:link w:val="HTMLPreformattedChar"/>
+    <w:uiPriority w:val="99"/>
+    <w:unhideWhenUsed/>
+    <w:rsid w:val="0028191E"/>
+    <w:pPr>
+      <w:tabs>
+        <w:tab w:val="left" w:pos="916"/>
+        <w:tab w:val="left" w:pos="1832"/>
+        <w:tab w:val="left" w:pos="2748"/>
+        <w:tab w:val="left" w:pos="3664"/>
+        <w:tab w:val="left" w:pos="4580"/>
+        <w:tab w:val="left" w:pos="5496"/>
+        <w:tab w:val="left" w:pos="6412"/>
+        <w:tab w:val="left" w:pos="7328"/>
+        <w:tab w:val="left" w:pos="8244"/>
+        <w:tab w:val="left" w:pos="9160"/>
+        <w:tab w:val="left" w:pos="10076"/>
+        <w:tab w:val="left" w:pos="10992"/>
+        <w:tab w:val="left" w:pos="11908"/>
+        <w:tab w:val="left" w:pos="12824"/>
+        <w:tab w:val="left" w:pos="13740"/>
+        <w:tab w:val="left" w:pos="14656"/>
+      </w:tabs>
+      <w:spacing w:before="0" w:line="240" w:lineRule="auto"/>
+      <w:ind w:left="0"/>
+    </w:pPr>
+    <w:rPr>
+      <w:rFonts w:ascii="Courier New" w:eastAsia="Times New Roman" w:hAnsi="Courier New" w:cs="Courier New"/>
+      <w:sz w:val="20"/>
+      <w:szCs w:val="20"/>
+      <w:lang w:val="en-US"/>
+    </w:rPr>
+  </w:style>
+  <w:style w:type="character" w:customStyle="1" w:styleId="HTMLPreformattedChar">
+    <w:name w:val="HTML Preformatted Char"/>
+    <w:basedOn w:val="DefaultParagraphFont"/>
+    <w:link w:val="HTMLPreformatted"/>
+    <w:uiPriority w:val="99"/>
+    <w:rsid w:val="0028191E"/>
+    <w:rPr>
+      <w:rFonts w:ascii="Courier New" w:eastAsia="Times New Roman" w:hAnsi="Courier New" w:cs="Courier New"/>
+      <w:sz w:val="20"/>
+      <w:szCs w:val="20"/>
+      <w:lang w:val="en-US"/>
     </w:rPr>
   </w:style>
 </w:styles>

</xml_diff>